<commit_message>
Update Laporan Akhir_Studi Independen_RizkiAdjiPangestu_181011400052_Data and Artificial Intelligence.docx
</commit_message>
<xml_diff>
--- a/Laporan Akhir_Studi Independen_RizkiAdjiPangestu_181011400052_Data and Artificial Intelligence.docx
+++ b/Laporan Akhir_Studi Independen_RizkiAdjiPangestu_181011400052_Data and Artificial Intelligence.docx
@@ -2845,18 +2845,9 @@
           </w:r>
           <w:r>
             <w:rPr>
-              <w:color w:val="000000"/>
+              <w:lang w:val="id-ID"/>
             </w:rPr>
-            <w:t xml:space="preserve">&lt;Organisasi atau Lingkungan </w:t>
-          </w:r>
-          <w:r>
-            <w:t>MSIB</w:t>
-          </w:r>
-          <w:r>
-            <w:rPr>
-              <w:color w:val="000000"/>
-            </w:rPr>
-            <w:t>&gt;</w:t>
+            <w:t>PT Microsoft Indonesia</w:t>
           </w:r>
           <w:r>
             <w:rPr>
@@ -3161,6 +3152,7 @@
               <w:color w:val="000000"/>
               <w:sz w:val="22"/>
               <w:szCs w:val="22"/>
+              <w:lang w:val="id-ID"/>
             </w:rPr>
           </w:pPr>
           <w:hyperlink w:anchor="_heading=h.z337ya">
@@ -3194,17 +3186,9 @@
           <w:r>
             <w:rPr>
               <w:color w:val="000000"/>
+              <w:lang w:val="id-ID"/>
             </w:rPr>
-            <w:t xml:space="preserve">&lt;Beri Judul sesuai dengan topik </w:t>
-          </w:r>
-          <w:r>
-            <w:t>MSIB</w:t>
-          </w:r>
-          <w:r>
-            <w:rPr>
-              <w:color w:val="000000"/>
-            </w:rPr>
-            <w:t>&gt;</w:t>
+            <w:t>Data and Artificial Intelligence</w:t>
           </w:r>
           <w:r>
             <w:rPr>
@@ -5509,74 +5493,64 @@
         </w:rPr>
         <w:t>(</w:t>
       </w:r>
-      <w:r>
-        <w:fldChar w:fldCharType="begin"/>
-      </w:r>
-      <w:r>
-        <w:instrText xml:space="preserve"> HYPERLINK "https://www.microsoft.com/id-id/about" </w:instrText>
-      </w:r>
-      <w:r>
-        <w:fldChar w:fldCharType="separate"/>
-      </w:r>
-      <w:proofErr w:type="spellStart"/>
-      <w:r>
-        <w:rPr>
-          <w:rStyle w:val="Hyperlink"/>
-        </w:rPr>
-        <w:t>Tentang</w:t>
-      </w:r>
-      <w:proofErr w:type="spellEnd"/>
-      <w:r>
-        <w:rPr>
-          <w:rStyle w:val="Hyperlink"/>
-        </w:rPr>
-        <w:t xml:space="preserve"> Microsoft | </w:t>
-      </w:r>
-      <w:proofErr w:type="spellStart"/>
-      <w:r>
-        <w:rPr>
-          <w:rStyle w:val="Hyperlink"/>
-        </w:rPr>
-        <w:t>Visi</w:t>
-      </w:r>
-      <w:proofErr w:type="spellEnd"/>
-      <w:r>
-        <w:rPr>
-          <w:rStyle w:val="Hyperlink"/>
-        </w:rPr>
-        <w:t xml:space="preserve"> </w:t>
-      </w:r>
-      <w:proofErr w:type="spellStart"/>
-      <w:r>
-        <w:rPr>
-          <w:rStyle w:val="Hyperlink"/>
-        </w:rPr>
-        <w:t>dan</w:t>
-      </w:r>
-      <w:proofErr w:type="spellEnd"/>
-      <w:r>
-        <w:rPr>
-          <w:rStyle w:val="Hyperlink"/>
-        </w:rPr>
-        <w:t xml:space="preserve"> </w:t>
-      </w:r>
-      <w:proofErr w:type="spellStart"/>
-      <w:r>
-        <w:rPr>
-          <w:rStyle w:val="Hyperlink"/>
-        </w:rPr>
-        <w:t>misi</w:t>
-      </w:r>
-      <w:proofErr w:type="spellEnd"/>
-      <w:r>
-        <w:rPr>
-          <w:rStyle w:val="Hyperlink"/>
-        </w:rPr>
-        <w:t xml:space="preserve"> | Microsoft</w:t>
-      </w:r>
-      <w:r>
-        <w:fldChar w:fldCharType="end"/>
-      </w:r>
+      <w:hyperlink r:id="rId12" w:history="1">
+        <w:proofErr w:type="spellStart"/>
+        <w:r>
+          <w:rPr>
+            <w:rStyle w:val="Hyperlink"/>
+          </w:rPr>
+          <w:t>Tentang</w:t>
+        </w:r>
+        <w:proofErr w:type="spellEnd"/>
+        <w:r>
+          <w:rPr>
+            <w:rStyle w:val="Hyperlink"/>
+          </w:rPr>
+          <w:t xml:space="preserve"> Microsoft | </w:t>
+        </w:r>
+        <w:proofErr w:type="spellStart"/>
+        <w:r>
+          <w:rPr>
+            <w:rStyle w:val="Hyperlink"/>
+          </w:rPr>
+          <w:t>Visi</w:t>
+        </w:r>
+        <w:proofErr w:type="spellEnd"/>
+        <w:r>
+          <w:rPr>
+            <w:rStyle w:val="Hyperlink"/>
+          </w:rPr>
+          <w:t xml:space="preserve"> </w:t>
+        </w:r>
+        <w:proofErr w:type="spellStart"/>
+        <w:r>
+          <w:rPr>
+            <w:rStyle w:val="Hyperlink"/>
+          </w:rPr>
+          <w:t>dan</w:t>
+        </w:r>
+        <w:proofErr w:type="spellEnd"/>
+        <w:r>
+          <w:rPr>
+            <w:rStyle w:val="Hyperlink"/>
+          </w:rPr>
+          <w:t xml:space="preserve"> </w:t>
+        </w:r>
+        <w:proofErr w:type="spellStart"/>
+        <w:r>
+          <w:rPr>
+            <w:rStyle w:val="Hyperlink"/>
+          </w:rPr>
+          <w:t>misi</w:t>
+        </w:r>
+        <w:proofErr w:type="spellEnd"/>
+        <w:r>
+          <w:rPr>
+            <w:rStyle w:val="Hyperlink"/>
+          </w:rPr>
+          <w:t xml:space="preserve"> | Microsoft</w:t>
+        </w:r>
+      </w:hyperlink>
       <w:r>
         <w:rPr>
           <w:color w:val="000000"/>
@@ -5954,9 +5928,91 @@
     <w:p>
       <w:pPr>
         <w:ind w:left="0" w:hanging="2"/>
+        <w:rPr>
+          <w:lang w:val="id-ID"/>
+        </w:rPr>
       </w:pPr>
       <w:bookmarkStart w:id="12" w:name="_heading=h.26in1rg" w:colFirst="0" w:colLast="0"/>
       <w:bookmarkEnd w:id="12"/>
+      <w:r>
+        <w:tab/>
+      </w:r>
+      <w:r>
+        <w:tab/>
+      </w:r>
+      <w:r>
+        <w:rPr>
+          <w:lang w:val="id-ID"/>
+        </w:rPr>
+        <w:t xml:space="preserve">Pada lingkup pembelajaran ini, saya sebagai pihak kedua yang dijelaskan pada lampiran TOR, berkewajiban untuk mengikuti semua aktifitas program yang diagendakan oleh PT. Microsoft Indonesia kurang lebih selama 4 bulan, terhitung sejak 30 Agustus 2021 sampai 23 Desember 2021 dengan bentuk pembelajaran seperti Sinkron, Asinkron, dan pembelajaran secara mandiri sesuai </w:t>
+      </w:r>
+      <w:r>
+        <w:rPr>
+          <w:lang w:val="id-ID"/>
+        </w:rPr>
+        <w:t>modul</w:t>
+      </w:r>
+      <w:r>
+        <w:rPr>
+          <w:lang w:val="id-ID"/>
+        </w:rPr>
+        <w:t xml:space="preserve"> pembelajaran yang ditempuh selama 4 bulan ini.</w:t>
+      </w:r>
+    </w:p>
+    <w:p>
+      <w:pPr>
+        <w:ind w:left="0" w:hanging="2"/>
+        <w:rPr>
+          <w:lang w:val="id-ID"/>
+        </w:rPr>
+      </w:pPr>
+      <w:r>
+        <w:rPr>
+          <w:lang w:val="id-ID"/>
+        </w:rPr>
+        <w:lastRenderedPageBreak/>
+        <w:tab/>
+      </w:r>
+      <w:r>
+        <w:rPr>
+          <w:lang w:val="id-ID"/>
+        </w:rPr>
+        <w:tab/>
+        <w:t xml:space="preserve">Saat akhir dari setiap modul, saya wajib melakukan </w:t>
+      </w:r>
+      <w:r>
+        <w:rPr>
+          <w:i/>
+          <w:lang w:val="id-ID"/>
+        </w:rPr>
+        <w:t>Online Assesment</w:t>
+      </w:r>
+      <w:r>
+        <w:rPr>
+          <w:lang w:val="id-ID"/>
+        </w:rPr>
+        <w:t xml:space="preserve"> sebagai bagian untuk menguji pemahaman saya terhadap materi yang diberikan pada setiap modulnya. Dan saya wajib menyesuaikan jadwal kelas yang disediakan oleh pihak pertama dalam rangkaian </w:t>
+      </w:r>
+      <w:r>
+        <w:rPr>
+          <w:i/>
+          <w:lang w:val="id-ID"/>
+        </w:rPr>
+        <w:t xml:space="preserve"> Learning Track Data and Artificial Intelligence</w:t>
+      </w:r>
+      <w:r>
+        <w:rPr>
+          <w:lang w:val="id-ID"/>
+        </w:rPr>
+        <w:t xml:space="preserve"> dan mengikuti kelas Sinkron melalui platform Microsoft Teams sebagai kelas virtual untuk melakukan pembelajaran pada Studi Independen.</w:t>
+      </w:r>
+      <w:bookmarkStart w:id="13" w:name="_GoBack"/>
+      <w:bookmarkEnd w:id="13"/>
+    </w:p>
+    <w:p>
+      <w:pPr>
+        <w:ind w:left="0" w:hanging="2"/>
+      </w:pPr>
     </w:p>
     <w:p>
       <w:pPr>
@@ -6173,15 +6229,7 @@
           <w:color w:val="000000"/>
           <w:lang w:val="id-ID"/>
         </w:rPr>
-        <w:t xml:space="preserve">agar lebih siap menghadapi perkembangan zaman dan kemajuan </w:t>
-      </w:r>
-      <w:r>
-        <w:rPr>
-          <w:color w:val="000000"/>
-          <w:lang w:val="id-ID"/>
-        </w:rPr>
-        <w:lastRenderedPageBreak/>
-        <w:t xml:space="preserve">teknologi yang sangat pesat, terutama di bidang </w:t>
+        <w:t xml:space="preserve">agar lebih siap menghadapi perkembangan zaman dan kemajuan teknologi yang sangat pesat, terutama di bidang </w:t>
       </w:r>
       <w:r>
         <w:rPr>
@@ -6408,10 +6456,10 @@
       <w:pPr>
         <w:ind w:left="0" w:hanging="2"/>
         <w:sectPr>
-          <w:headerReference w:type="default" r:id="rId12"/>
-          <w:footerReference w:type="default" r:id="rId13"/>
-          <w:headerReference w:type="first" r:id="rId14"/>
-          <w:footerReference w:type="first" r:id="rId15"/>
+          <w:headerReference w:type="default" r:id="rId13"/>
+          <w:footerReference w:type="default" r:id="rId14"/>
+          <w:headerReference w:type="first" r:id="rId15"/>
+          <w:footerReference w:type="first" r:id="rId16"/>
           <w:pgSz w:w="11906" w:h="16838"/>
           <w:pgMar w:top="2268" w:right="1701" w:bottom="1701" w:left="2268" w:header="720" w:footer="720" w:gutter="0"/>
           <w:cols w:space="720"/>
@@ -6425,8 +6473,8 @@
         <w:ind w:left="0" w:hanging="2"/>
         <w:jc w:val="center"/>
       </w:pPr>
-      <w:bookmarkStart w:id="13" w:name="_heading=h.lnxbz9" w:colFirst="0" w:colLast="0"/>
-      <w:bookmarkEnd w:id="13"/>
+      <w:bookmarkStart w:id="14" w:name="_heading=h.lnxbz9" w:colFirst="0" w:colLast="0"/>
+      <w:bookmarkEnd w:id="14"/>
       <w:r>
         <w:rPr>
           <w:lang w:val="id-ID"/>
@@ -6720,8 +6768,8 @@
       <w:pPr>
         <w:ind w:left="0" w:hanging="2"/>
       </w:pPr>
-      <w:bookmarkStart w:id="14" w:name="_heading=h.35nkun2" w:colFirst="0" w:colLast="0"/>
-      <w:bookmarkEnd w:id="14"/>
+      <w:bookmarkStart w:id="15" w:name="_heading=h.35nkun2" w:colFirst="0" w:colLast="0"/>
+      <w:bookmarkEnd w:id="15"/>
     </w:p>
     <w:p>
       <w:pPr>
@@ -6753,6 +6801,7 @@
         </w:pBdr>
         <w:ind w:left="0" w:hanging="2"/>
         <w:rPr>
+          <w:i/>
           <w:color w:val="000000"/>
         </w:rPr>
       </w:pPr>
@@ -6945,6 +6994,289 @@
           <w:color w:val="000000"/>
         </w:rPr>
         <w:t xml:space="preserve">. </w:t>
+      </w:r>
+      <w:proofErr w:type="spellStart"/>
+      <w:r>
+        <w:rPr>
+          <w:i/>
+          <w:color w:val="000000"/>
+        </w:rPr>
+        <w:t>Catatan</w:t>
+      </w:r>
+      <w:proofErr w:type="spellEnd"/>
+      <w:r>
+        <w:rPr>
+          <w:i/>
+          <w:color w:val="000000"/>
+        </w:rPr>
+        <w:t xml:space="preserve">: </w:t>
+      </w:r>
+      <w:proofErr w:type="spellStart"/>
+      <w:r>
+        <w:rPr>
+          <w:i/>
+          <w:color w:val="000000"/>
+        </w:rPr>
+        <w:t>Dalam</w:t>
+      </w:r>
+      <w:proofErr w:type="spellEnd"/>
+      <w:r>
+        <w:rPr>
+          <w:i/>
+          <w:color w:val="000000"/>
+        </w:rPr>
+        <w:t xml:space="preserve"> </w:t>
+      </w:r>
+      <w:proofErr w:type="spellStart"/>
+      <w:r>
+        <w:rPr>
+          <w:i/>
+          <w:color w:val="000000"/>
+        </w:rPr>
+        <w:t>gambar</w:t>
+      </w:r>
+      <w:proofErr w:type="spellEnd"/>
+      <w:r>
+        <w:rPr>
+          <w:i/>
+          <w:color w:val="000000"/>
+        </w:rPr>
+        <w:t xml:space="preserve"> </w:t>
+      </w:r>
+      <w:proofErr w:type="spellStart"/>
+      <w:r>
+        <w:rPr>
+          <w:i/>
+          <w:color w:val="000000"/>
+        </w:rPr>
+        <w:t>struktur</w:t>
+      </w:r>
+      <w:proofErr w:type="spellEnd"/>
+      <w:r>
+        <w:rPr>
+          <w:i/>
+          <w:color w:val="000000"/>
+        </w:rPr>
+        <w:t xml:space="preserve"> </w:t>
+      </w:r>
+      <w:proofErr w:type="spellStart"/>
+      <w:r>
+        <w:rPr>
+          <w:i/>
+          <w:color w:val="000000"/>
+        </w:rPr>
+        <w:t>organisasi</w:t>
+      </w:r>
+      <w:proofErr w:type="spellEnd"/>
+      <w:r>
+        <w:rPr>
+          <w:i/>
+          <w:color w:val="000000"/>
+        </w:rPr>
+        <w:t xml:space="preserve">, unit </w:t>
+      </w:r>
+      <w:proofErr w:type="spellStart"/>
+      <w:r>
+        <w:rPr>
+          <w:i/>
+          <w:color w:val="000000"/>
+        </w:rPr>
+        <w:t>atau</w:t>
+      </w:r>
+      <w:proofErr w:type="spellEnd"/>
+      <w:r>
+        <w:rPr>
+          <w:i/>
+          <w:color w:val="000000"/>
+        </w:rPr>
+        <w:t xml:space="preserve"> divisi </w:t>
+      </w:r>
+      <w:proofErr w:type="spellStart"/>
+      <w:r>
+        <w:rPr>
+          <w:i/>
+          <w:color w:val="000000"/>
+        </w:rPr>
+        <w:t>tempat</w:t>
+      </w:r>
+      <w:proofErr w:type="spellEnd"/>
+      <w:r>
+        <w:rPr>
+          <w:i/>
+          <w:color w:val="000000"/>
+        </w:rPr>
+        <w:t xml:space="preserve"> </w:t>
+      </w:r>
+      <w:proofErr w:type="spellStart"/>
+      <w:r>
+        <w:rPr>
+          <w:i/>
+          <w:color w:val="000000"/>
+        </w:rPr>
+        <w:t>melaksanakan</w:t>
+      </w:r>
+      <w:proofErr w:type="spellEnd"/>
+      <w:r>
+        <w:rPr>
+          <w:i/>
+          <w:color w:val="000000"/>
+        </w:rPr>
+        <w:t xml:space="preserve"> </w:t>
+      </w:r>
+      <w:proofErr w:type="spellStart"/>
+      <w:r>
+        <w:rPr>
+          <w:i/>
+        </w:rPr>
+        <w:t>proyek</w:t>
+      </w:r>
+      <w:proofErr w:type="spellEnd"/>
+      <w:r>
+        <w:rPr>
+          <w:i/>
+        </w:rPr>
+        <w:t xml:space="preserve"> </w:t>
+      </w:r>
+      <w:proofErr w:type="spellStart"/>
+      <w:r>
+        <w:rPr>
+          <w:i/>
+        </w:rPr>
+        <w:t>dan</w:t>
+      </w:r>
+      <w:proofErr w:type="spellEnd"/>
+      <w:r>
+        <w:rPr>
+          <w:i/>
+        </w:rPr>
+        <w:t xml:space="preserve"> </w:t>
+      </w:r>
+      <w:proofErr w:type="spellStart"/>
+      <w:r>
+        <w:rPr>
+          <w:i/>
+        </w:rPr>
+        <w:t>pembelajaran</w:t>
+      </w:r>
+      <w:proofErr w:type="spellEnd"/>
+      <w:r>
+        <w:rPr>
+          <w:i/>
+          <w:color w:val="000000"/>
+        </w:rPr>
+        <w:t xml:space="preserve"> </w:t>
+      </w:r>
+      <w:proofErr w:type="spellStart"/>
+      <w:r>
+        <w:rPr>
+          <w:i/>
+          <w:color w:val="000000"/>
+        </w:rPr>
+        <w:t>dibedakan</w:t>
+      </w:r>
+      <w:proofErr w:type="spellEnd"/>
+      <w:r>
+        <w:rPr>
+          <w:i/>
+          <w:color w:val="000000"/>
+        </w:rPr>
+        <w:t xml:space="preserve"> </w:t>
+      </w:r>
+      <w:proofErr w:type="spellStart"/>
+      <w:r>
+        <w:rPr>
+          <w:i/>
+          <w:color w:val="000000"/>
+        </w:rPr>
+        <w:t>dari</w:t>
+      </w:r>
+      <w:proofErr w:type="spellEnd"/>
+      <w:r>
+        <w:rPr>
+          <w:i/>
+          <w:color w:val="000000"/>
+        </w:rPr>
+        <w:t xml:space="preserve"> unit lain (</w:t>
+      </w:r>
+      <w:proofErr w:type="spellStart"/>
+      <w:r>
+        <w:rPr>
+          <w:i/>
+          <w:color w:val="000000"/>
+        </w:rPr>
+        <w:t>dengan</w:t>
+      </w:r>
+      <w:proofErr w:type="spellEnd"/>
+      <w:r>
+        <w:rPr>
+          <w:i/>
+          <w:color w:val="000000"/>
+        </w:rPr>
+        <w:t xml:space="preserve"> </w:t>
+      </w:r>
+      <w:proofErr w:type="spellStart"/>
+      <w:r>
+        <w:rPr>
+          <w:i/>
+          <w:color w:val="000000"/>
+        </w:rPr>
+        <w:t>penambahan</w:t>
+      </w:r>
+      <w:proofErr w:type="spellEnd"/>
+      <w:r>
+        <w:rPr>
+          <w:i/>
+          <w:color w:val="000000"/>
+        </w:rPr>
+        <w:t xml:space="preserve"> shading </w:t>
+      </w:r>
+      <w:proofErr w:type="spellStart"/>
+      <w:r>
+        <w:rPr>
+          <w:i/>
+          <w:color w:val="000000"/>
+        </w:rPr>
+        <w:t>atau</w:t>
+      </w:r>
+      <w:proofErr w:type="spellEnd"/>
+      <w:r>
+        <w:rPr>
+          <w:i/>
+          <w:color w:val="000000"/>
+        </w:rPr>
+        <w:t xml:space="preserve"> </w:t>
+      </w:r>
+      <w:proofErr w:type="spellStart"/>
+      <w:r>
+        <w:rPr>
+          <w:i/>
+          <w:color w:val="000000"/>
+        </w:rPr>
+        <w:t>garis</w:t>
+      </w:r>
+      <w:proofErr w:type="spellEnd"/>
+      <w:r>
+        <w:rPr>
+          <w:i/>
+          <w:color w:val="000000"/>
+        </w:rPr>
+        <w:t xml:space="preserve"> </w:t>
+      </w:r>
+      <w:proofErr w:type="spellStart"/>
+      <w:r>
+        <w:rPr>
+          <w:i/>
+          <w:color w:val="000000"/>
+        </w:rPr>
+        <w:t>putus-putus</w:t>
+      </w:r>
+      <w:proofErr w:type="spellEnd"/>
+      <w:r>
+        <w:rPr>
+          <w:i/>
+          <w:color w:val="000000"/>
+        </w:rPr>
+        <w:t>).</w:t>
       </w:r>
     </w:p>
     <w:p>
@@ -6958,319 +7290,17 @@
         </w:pBdr>
         <w:ind w:left="0" w:hanging="2"/>
         <w:rPr>
-          <w:i/>
-          <w:color w:val="000000"/>
-        </w:rPr>
-      </w:pPr>
-      <w:proofErr w:type="spellStart"/>
-      <w:r>
-        <w:rPr>
-          <w:i/>
-          <w:color w:val="000000"/>
-        </w:rPr>
-        <w:t>Catatan</w:t>
-      </w:r>
-      <w:proofErr w:type="spellEnd"/>
-      <w:r>
-        <w:rPr>
-          <w:i/>
-          <w:color w:val="000000"/>
-        </w:rPr>
-        <w:t xml:space="preserve">: </w:t>
-      </w:r>
-      <w:proofErr w:type="spellStart"/>
-      <w:r>
-        <w:rPr>
-          <w:i/>
-          <w:color w:val="000000"/>
-        </w:rPr>
-        <w:t>Dalam</w:t>
-      </w:r>
-      <w:proofErr w:type="spellEnd"/>
-      <w:r>
-        <w:rPr>
-          <w:i/>
-          <w:color w:val="000000"/>
-        </w:rPr>
-        <w:t xml:space="preserve"> </w:t>
-      </w:r>
-      <w:proofErr w:type="spellStart"/>
-      <w:r>
-        <w:rPr>
-          <w:i/>
-          <w:color w:val="000000"/>
-        </w:rPr>
-        <w:t>gambar</w:t>
-      </w:r>
-      <w:proofErr w:type="spellEnd"/>
-      <w:r>
-        <w:rPr>
-          <w:i/>
-          <w:color w:val="000000"/>
-        </w:rPr>
-        <w:t xml:space="preserve"> </w:t>
-      </w:r>
-      <w:proofErr w:type="spellStart"/>
-      <w:r>
-        <w:rPr>
-          <w:i/>
-          <w:color w:val="000000"/>
-        </w:rPr>
-        <w:t>struktur</w:t>
-      </w:r>
-      <w:proofErr w:type="spellEnd"/>
-      <w:r>
-        <w:rPr>
-          <w:i/>
-          <w:color w:val="000000"/>
-        </w:rPr>
-        <w:t xml:space="preserve"> </w:t>
-      </w:r>
-      <w:proofErr w:type="spellStart"/>
-      <w:r>
-        <w:rPr>
-          <w:i/>
-          <w:color w:val="000000"/>
-        </w:rPr>
-        <w:t>organisasi</w:t>
-      </w:r>
-      <w:proofErr w:type="spellEnd"/>
-      <w:r>
-        <w:rPr>
-          <w:i/>
-          <w:color w:val="000000"/>
-        </w:rPr>
-        <w:t xml:space="preserve">, unit </w:t>
-      </w:r>
-      <w:proofErr w:type="spellStart"/>
-      <w:r>
-        <w:rPr>
-          <w:i/>
-          <w:color w:val="000000"/>
-        </w:rPr>
-        <w:t>atau</w:t>
-      </w:r>
-      <w:proofErr w:type="spellEnd"/>
-      <w:r>
-        <w:rPr>
-          <w:i/>
-          <w:color w:val="000000"/>
-        </w:rPr>
-        <w:t xml:space="preserve"> divisi </w:t>
-      </w:r>
-      <w:proofErr w:type="spellStart"/>
-      <w:r>
-        <w:rPr>
-          <w:i/>
-          <w:color w:val="000000"/>
-        </w:rPr>
-        <w:t>tempat</w:t>
-      </w:r>
-      <w:proofErr w:type="spellEnd"/>
-      <w:r>
-        <w:rPr>
-          <w:i/>
-          <w:color w:val="000000"/>
-        </w:rPr>
-        <w:t xml:space="preserve"> </w:t>
-      </w:r>
-      <w:proofErr w:type="spellStart"/>
-      <w:r>
-        <w:rPr>
-          <w:i/>
-          <w:color w:val="000000"/>
-        </w:rPr>
-        <w:t>melaksanakan</w:t>
-      </w:r>
-      <w:proofErr w:type="spellEnd"/>
-      <w:r>
-        <w:rPr>
-          <w:i/>
-          <w:color w:val="000000"/>
-        </w:rPr>
-        <w:t xml:space="preserve"> </w:t>
-      </w:r>
-      <w:proofErr w:type="spellStart"/>
-      <w:r>
-        <w:rPr>
-          <w:i/>
-        </w:rPr>
-        <w:t>proyek</w:t>
-      </w:r>
-      <w:proofErr w:type="spellEnd"/>
-      <w:r>
-        <w:rPr>
-          <w:i/>
-        </w:rPr>
-        <w:t xml:space="preserve"> </w:t>
-      </w:r>
-      <w:proofErr w:type="spellStart"/>
-      <w:r>
-        <w:rPr>
-          <w:i/>
-        </w:rPr>
-        <w:t>dan</w:t>
-      </w:r>
-      <w:proofErr w:type="spellEnd"/>
-      <w:r>
-        <w:rPr>
-          <w:i/>
-        </w:rPr>
-        <w:t xml:space="preserve"> </w:t>
-      </w:r>
-      <w:proofErr w:type="spellStart"/>
-      <w:r>
-        <w:rPr>
-          <w:i/>
-        </w:rPr>
-        <w:t>pembelajaran</w:t>
-      </w:r>
-      <w:proofErr w:type="spellEnd"/>
-      <w:r>
-        <w:rPr>
-          <w:i/>
-          <w:color w:val="000000"/>
-        </w:rPr>
-        <w:t xml:space="preserve"> </w:t>
-      </w:r>
-      <w:proofErr w:type="spellStart"/>
-      <w:r>
-        <w:rPr>
-          <w:i/>
-          <w:color w:val="000000"/>
-        </w:rPr>
-        <w:t>dibedakan</w:t>
-      </w:r>
-      <w:proofErr w:type="spellEnd"/>
-      <w:r>
-        <w:rPr>
-          <w:i/>
-          <w:color w:val="000000"/>
-        </w:rPr>
-        <w:t xml:space="preserve"> </w:t>
-      </w:r>
-      <w:proofErr w:type="spellStart"/>
-      <w:r>
-        <w:rPr>
-          <w:i/>
-          <w:color w:val="000000"/>
-        </w:rPr>
-        <w:t>dari</w:t>
-      </w:r>
-      <w:proofErr w:type="spellEnd"/>
-      <w:r>
-        <w:rPr>
-          <w:i/>
-          <w:color w:val="000000"/>
-        </w:rPr>
-        <w:t xml:space="preserve"> unit lain (</w:t>
-      </w:r>
-      <w:proofErr w:type="spellStart"/>
-      <w:r>
-        <w:rPr>
-          <w:i/>
-          <w:color w:val="000000"/>
-        </w:rPr>
-        <w:t>dengan</w:t>
-      </w:r>
-      <w:proofErr w:type="spellEnd"/>
-      <w:r>
-        <w:rPr>
-          <w:i/>
-          <w:color w:val="000000"/>
-        </w:rPr>
-        <w:t xml:space="preserve"> </w:t>
-      </w:r>
-      <w:proofErr w:type="spellStart"/>
-      <w:r>
-        <w:rPr>
-          <w:i/>
-          <w:color w:val="000000"/>
-        </w:rPr>
-        <w:t>penambahan</w:t>
-      </w:r>
-      <w:proofErr w:type="spellEnd"/>
-      <w:r>
-        <w:rPr>
-          <w:i/>
-          <w:color w:val="000000"/>
-        </w:rPr>
-        <w:t xml:space="preserve"> shading </w:t>
-      </w:r>
-      <w:proofErr w:type="spellStart"/>
-      <w:r>
-        <w:rPr>
-          <w:i/>
-          <w:color w:val="000000"/>
-        </w:rPr>
-        <w:t>atau</w:t>
-      </w:r>
-      <w:proofErr w:type="spellEnd"/>
-      <w:r>
-        <w:rPr>
-          <w:i/>
-          <w:color w:val="000000"/>
-        </w:rPr>
-        <w:t xml:space="preserve"> </w:t>
-      </w:r>
-      <w:proofErr w:type="spellStart"/>
-      <w:r>
-        <w:rPr>
-          <w:i/>
-          <w:color w:val="000000"/>
-        </w:rPr>
-        <w:t>garis</w:t>
-      </w:r>
-      <w:proofErr w:type="spellEnd"/>
-      <w:r>
-        <w:rPr>
-          <w:i/>
-          <w:color w:val="000000"/>
-        </w:rPr>
-        <w:t xml:space="preserve"> </w:t>
-      </w:r>
-      <w:proofErr w:type="spellStart"/>
-      <w:r>
-        <w:rPr>
-          <w:i/>
-          <w:color w:val="000000"/>
-        </w:rPr>
-        <w:t>putus-putus</w:t>
-      </w:r>
-      <w:proofErr w:type="spellEnd"/>
-      <w:r>
-        <w:rPr>
-          <w:i/>
-          <w:color w:val="000000"/>
-        </w:rPr>
-        <w:t>).</w:t>
-      </w:r>
-    </w:p>
-    <w:p>
-      <w:pPr>
-        <w:ind w:left="0" w:hanging="2"/>
-      </w:pPr>
-      <w:bookmarkStart w:id="15" w:name="_heading=h.1ksv4uv" w:colFirst="0" w:colLast="0"/>
-      <w:bookmarkEnd w:id="15"/>
-    </w:p>
-    <w:p>
-      <w:pPr>
-        <w:pStyle w:val="Heading2"/>
-        <w:ind w:hanging="2"/>
-      </w:pPr>
-      <w:proofErr w:type="spellStart"/>
-      <w:r>
-        <w:t>Lingkup</w:t>
-      </w:r>
-      <w:proofErr w:type="spellEnd"/>
-      <w:r>
-        <w:t xml:space="preserve"> </w:t>
-      </w:r>
-      <w:proofErr w:type="spellStart"/>
-      <w:r>
-        <w:t>Pekerjaan</w:t>
-      </w:r>
-      <w:proofErr w:type="spellEnd"/>
+          <w:color w:val="000000"/>
+          <w:lang w:val="id-ID"/>
+        </w:rPr>
+      </w:pPr>
+      <w:r>
+        <w:rPr>
+          <w:color w:val="000000"/>
+          <w:lang w:val="id-ID"/>
+        </w:rPr>
+        <w:t>Berikut ini adalah struktur organisasi pada Microsoft:</w:t>
+      </w:r>
     </w:p>
     <w:p>
       <w:pPr>
@@ -7286,354 +7316,446 @@
           <w:color w:val="000000"/>
         </w:rPr>
       </w:pPr>
-      <w:proofErr w:type="spellStart"/>
-      <w:r>
-        <w:rPr>
-          <w:i/>
-          <w:color w:val="000000"/>
-        </w:rPr>
-        <w:t>Tuliskanlah</w:t>
-      </w:r>
-      <w:proofErr w:type="spellEnd"/>
-      <w:r>
-        <w:rPr>
-          <w:i/>
-          <w:color w:val="000000"/>
-        </w:rPr>
-        <w:t xml:space="preserve"> </w:t>
-      </w:r>
-      <w:proofErr w:type="spellStart"/>
-      <w:r>
-        <w:rPr>
-          <w:i/>
-          <w:color w:val="000000"/>
-        </w:rPr>
-        <w:t>lingkup</w:t>
-      </w:r>
-      <w:proofErr w:type="spellEnd"/>
-      <w:r>
-        <w:rPr>
-          <w:i/>
-          <w:color w:val="000000"/>
-        </w:rPr>
-        <w:t xml:space="preserve"> </w:t>
-      </w:r>
-      <w:proofErr w:type="spellStart"/>
-      <w:r>
-        <w:rPr>
-          <w:i/>
-          <w:color w:val="000000"/>
-        </w:rPr>
-        <w:t>pekerjaan</w:t>
-      </w:r>
-      <w:proofErr w:type="spellEnd"/>
-      <w:r>
-        <w:rPr>
-          <w:i/>
-          <w:color w:val="000000"/>
-        </w:rPr>
-        <w:t xml:space="preserve"> divisi </w:t>
-      </w:r>
-      <w:proofErr w:type="spellStart"/>
-      <w:r>
-        <w:rPr>
-          <w:i/>
-          <w:color w:val="000000"/>
-        </w:rPr>
-        <w:t>atau</w:t>
-      </w:r>
-      <w:proofErr w:type="spellEnd"/>
-      <w:r>
-        <w:rPr>
-          <w:i/>
-          <w:color w:val="000000"/>
-        </w:rPr>
-        <w:t xml:space="preserve"> </w:t>
-      </w:r>
-      <w:proofErr w:type="spellStart"/>
-      <w:r>
-        <w:rPr>
-          <w:i/>
-          <w:color w:val="000000"/>
-        </w:rPr>
-        <w:t>bagian</w:t>
-      </w:r>
-      <w:proofErr w:type="spellEnd"/>
-      <w:r>
-        <w:rPr>
-          <w:i/>
-          <w:color w:val="000000"/>
-        </w:rPr>
-        <w:t xml:space="preserve"> </w:t>
-      </w:r>
-      <w:proofErr w:type="spellStart"/>
-      <w:r>
-        <w:rPr>
-          <w:i/>
-          <w:color w:val="000000"/>
-        </w:rPr>
-        <w:t>tempat</w:t>
-      </w:r>
-      <w:proofErr w:type="spellEnd"/>
-      <w:r>
-        <w:rPr>
-          <w:i/>
-          <w:color w:val="000000"/>
-        </w:rPr>
-        <w:t xml:space="preserve"> </w:t>
-      </w:r>
-      <w:proofErr w:type="spellStart"/>
-      <w:r>
-        <w:rPr>
-          <w:i/>
-          <w:color w:val="000000"/>
-        </w:rPr>
-        <w:t>anda</w:t>
-      </w:r>
-      <w:proofErr w:type="spellEnd"/>
-      <w:r>
-        <w:rPr>
-          <w:i/>
-          <w:color w:val="000000"/>
-        </w:rPr>
-        <w:t xml:space="preserve"> </w:t>
-      </w:r>
-      <w:proofErr w:type="spellStart"/>
-      <w:r>
-        <w:rPr>
-          <w:i/>
-          <w:color w:val="000000"/>
-        </w:rPr>
-        <w:t>melaksanakan</w:t>
-      </w:r>
-      <w:proofErr w:type="spellEnd"/>
-      <w:r>
-        <w:rPr>
-          <w:i/>
-          <w:color w:val="000000"/>
-        </w:rPr>
-        <w:t xml:space="preserve"> </w:t>
-      </w:r>
-      <w:r>
-        <w:rPr>
-          <w:i/>
-        </w:rPr>
-        <w:t xml:space="preserve">project MSIB </w:t>
-      </w:r>
-      <w:proofErr w:type="spellStart"/>
-      <w:r>
-        <w:rPr>
-          <w:i/>
-          <w:color w:val="000000"/>
-        </w:rPr>
-        <w:t>secara</w:t>
-      </w:r>
-      <w:proofErr w:type="spellEnd"/>
-      <w:r>
-        <w:rPr>
-          <w:i/>
-          <w:color w:val="000000"/>
-        </w:rPr>
-        <w:t xml:space="preserve"> </w:t>
-      </w:r>
-      <w:proofErr w:type="spellStart"/>
-      <w:r>
-        <w:rPr>
-          <w:i/>
-          <w:color w:val="000000"/>
-        </w:rPr>
-        <w:t>ringkas</w:t>
-      </w:r>
-      <w:proofErr w:type="spellEnd"/>
-      <w:r>
-        <w:rPr>
-          <w:i/>
-          <w:color w:val="000000"/>
-        </w:rPr>
-        <w:t xml:space="preserve">, </w:t>
-      </w:r>
-      <w:proofErr w:type="spellStart"/>
-      <w:r>
-        <w:rPr>
-          <w:i/>
-          <w:color w:val="000000"/>
-        </w:rPr>
-        <w:t>kemudian</w:t>
-      </w:r>
-      <w:proofErr w:type="spellEnd"/>
-      <w:r>
-        <w:rPr>
-          <w:i/>
-          <w:color w:val="000000"/>
-        </w:rPr>
-        <w:t xml:space="preserve"> </w:t>
-      </w:r>
-      <w:proofErr w:type="spellStart"/>
-      <w:r>
-        <w:rPr>
-          <w:i/>
-          <w:color w:val="000000"/>
-        </w:rPr>
-        <w:t>kaitkan</w:t>
-      </w:r>
-      <w:proofErr w:type="spellEnd"/>
-      <w:r>
-        <w:rPr>
-          <w:i/>
-          <w:color w:val="000000"/>
-        </w:rPr>
-        <w:t xml:space="preserve"> </w:t>
-      </w:r>
-      <w:proofErr w:type="spellStart"/>
-      <w:r>
-        <w:rPr>
-          <w:i/>
-          <w:color w:val="000000"/>
-        </w:rPr>
-        <w:t>dengan</w:t>
-      </w:r>
-      <w:proofErr w:type="spellEnd"/>
-      <w:r>
-        <w:rPr>
-          <w:i/>
-          <w:color w:val="000000"/>
-        </w:rPr>
-        <w:t xml:space="preserve"> </w:t>
-      </w:r>
-      <w:proofErr w:type="spellStart"/>
-      <w:r>
-        <w:rPr>
-          <w:i/>
-          <w:color w:val="000000"/>
-        </w:rPr>
-        <w:t>lingkup</w:t>
-      </w:r>
-      <w:proofErr w:type="spellEnd"/>
-      <w:r>
-        <w:rPr>
-          <w:i/>
-          <w:color w:val="000000"/>
-        </w:rPr>
-        <w:t xml:space="preserve"> </w:t>
-      </w:r>
-      <w:proofErr w:type="spellStart"/>
-      <w:r>
-        <w:rPr>
-          <w:i/>
-          <w:color w:val="000000"/>
-        </w:rPr>
-        <w:t>pekerjaan</w:t>
-      </w:r>
-      <w:proofErr w:type="spellEnd"/>
-      <w:r>
-        <w:rPr>
-          <w:i/>
-          <w:color w:val="000000"/>
-        </w:rPr>
-        <w:t xml:space="preserve"> </w:t>
-      </w:r>
-      <w:r>
-        <w:rPr>
-          <w:i/>
-        </w:rPr>
-        <w:t>project</w:t>
-      </w:r>
-      <w:r>
-        <w:rPr>
-          <w:i/>
-          <w:color w:val="000000"/>
-        </w:rPr>
-        <w:t xml:space="preserve"> yang </w:t>
-      </w:r>
-      <w:proofErr w:type="spellStart"/>
-      <w:r>
-        <w:rPr>
-          <w:i/>
-          <w:color w:val="000000"/>
-        </w:rPr>
-        <w:t>sesuai</w:t>
-      </w:r>
-      <w:proofErr w:type="spellEnd"/>
-      <w:r>
-        <w:rPr>
-          <w:i/>
-          <w:color w:val="000000"/>
-        </w:rPr>
-        <w:t xml:space="preserve"> </w:t>
-      </w:r>
-      <w:proofErr w:type="spellStart"/>
-      <w:r>
-        <w:rPr>
-          <w:i/>
-          <w:color w:val="000000"/>
-        </w:rPr>
-        <w:t>dengan</w:t>
-      </w:r>
-      <w:proofErr w:type="spellEnd"/>
-      <w:r>
-        <w:rPr>
-          <w:i/>
-          <w:color w:val="000000"/>
-        </w:rPr>
-        <w:t xml:space="preserve"> </w:t>
-      </w:r>
-      <w:proofErr w:type="spellStart"/>
-      <w:r>
-        <w:rPr>
-          <w:i/>
-          <w:color w:val="000000"/>
-        </w:rPr>
-        <w:t>lingkup</w:t>
-      </w:r>
-      <w:proofErr w:type="spellEnd"/>
-      <w:r>
-        <w:rPr>
-          <w:i/>
-          <w:color w:val="000000"/>
-        </w:rPr>
-        <w:t xml:space="preserve"> </w:t>
-      </w:r>
-      <w:proofErr w:type="spellStart"/>
-      <w:r>
-        <w:rPr>
-          <w:i/>
-          <w:color w:val="000000"/>
-        </w:rPr>
-        <w:t>dari</w:t>
-      </w:r>
-      <w:proofErr w:type="spellEnd"/>
-      <w:r>
-        <w:rPr>
-          <w:i/>
-          <w:color w:val="000000"/>
-        </w:rPr>
-        <w:t xml:space="preserve"> divisi </w:t>
-      </w:r>
-      <w:proofErr w:type="spellStart"/>
-      <w:r>
-        <w:rPr>
-          <w:i/>
-          <w:color w:val="000000"/>
-        </w:rPr>
-        <w:t>tersebut</w:t>
-      </w:r>
-      <w:proofErr w:type="spellEnd"/>
-      <w:r>
-        <w:rPr>
-          <w:i/>
-          <w:color w:val="000000"/>
-        </w:rPr>
-        <w:t>.</w:t>
+      <w:r>
+        <w:rPr>
+          <w:noProof/>
+          <w:color w:val="000000"/>
+          <w:lang w:val="id-ID" w:eastAsia="id-ID"/>
+        </w:rPr>
+        <w:drawing>
+          <wp:inline distT="0" distB="0" distL="0" distR="0">
+            <wp:extent cx="5039995" cy="3620770"/>
+            <wp:effectExtent l="0" t="0" r="8255" b="0"/>
+            <wp:docPr id="4" name="Picture 4"/>
+            <wp:cNvGraphicFramePr>
+              <a:graphicFrameLocks xmlns:a="http://schemas.openxmlformats.org/drawingml/2006/main" noChangeAspect="1"/>
+            </wp:cNvGraphicFramePr>
+            <a:graphic xmlns:a="http://schemas.openxmlformats.org/drawingml/2006/main">
+              <a:graphicData uri="http://schemas.openxmlformats.org/drawingml/2006/picture">
+                <pic:pic xmlns:pic="http://schemas.openxmlformats.org/drawingml/2006/picture">
+                  <pic:nvPicPr>
+                    <pic:cNvPr id="4" name="WhatsApp Image 2021-12-07 at 12.54.54.jpeg"/>
+                    <pic:cNvPicPr/>
+                  </pic:nvPicPr>
+                  <pic:blipFill>
+                    <a:blip r:embed="rId17">
+                      <a:extLst>
+                        <a:ext uri="{28A0092B-C50C-407E-A947-70E740481C1C}">
+                          <a14:useLocalDpi xmlns:a14="http://schemas.microsoft.com/office/drawing/2010/main" val="0"/>
+                        </a:ext>
+                      </a:extLst>
+                    </a:blip>
+                    <a:stretch>
+                      <a:fillRect/>
+                    </a:stretch>
+                  </pic:blipFill>
+                  <pic:spPr>
+                    <a:xfrm>
+                      <a:off x="0" y="0"/>
+                      <a:ext cx="5039995" cy="3620770"/>
+                    </a:xfrm>
+                    <a:prstGeom prst="rect">
+                      <a:avLst/>
+                    </a:prstGeom>
+                  </pic:spPr>
+                </pic:pic>
+              </a:graphicData>
+            </a:graphic>
+          </wp:inline>
+        </w:drawing>
       </w:r>
     </w:p>
     <w:p>
       <w:pPr>
         <w:ind w:left="0" w:hanging="2"/>
-      </w:pPr>
-      <w:bookmarkStart w:id="16" w:name="_heading=h.44sinio" w:colFirst="0" w:colLast="0"/>
+        <w:rPr>
+          <w:lang w:val="id-ID"/>
+        </w:rPr>
+      </w:pPr>
+      <w:bookmarkStart w:id="16" w:name="_heading=h.1ksv4uv" w:colFirst="0" w:colLast="0"/>
       <w:bookmarkEnd w:id="16"/>
       <w:r>
-        <w:t xml:space="preserve">  </w:t>
+        <w:tab/>
+      </w:r>
+      <w:r>
+        <w:tab/>
+      </w:r>
+      <w:r>
+        <w:rPr>
+          <w:lang w:val="id-ID"/>
+        </w:rPr>
+        <w:t>Posisi tertinggi pada PT Microsoft adalah Chief Executive Officer (CEO) yaitu Bapak Satya Nadella, tugas dari CEO adalah membuat keputusan penting untuk perusahaan, mengatur semua sumber daya pada perusahaan, dan menjadi jembatan antara jajaran direktur dan operasional di dalam perusahaan. Adapun 2 divisi penting dalam perusahaan yaitu:</w:t>
+      </w:r>
+    </w:p>
+    <w:p>
+      <w:pPr>
+        <w:pStyle w:val="ListParagraph"/>
+        <w:numPr>
+          <w:ilvl w:val="0"/>
+          <w:numId w:val="2"/>
+        </w:numPr>
+        <w:ind w:leftChars="0" w:firstLineChars="0"/>
+        <w:rPr>
+          <w:lang w:val="id-ID"/>
+        </w:rPr>
+      </w:pPr>
+      <w:r>
+        <w:rPr>
+          <w:b/>
+          <w:lang w:val="id-ID"/>
+        </w:rPr>
+        <w:lastRenderedPageBreak/>
+        <w:t>Engineering Group</w:t>
+      </w:r>
+    </w:p>
+    <w:p>
+      <w:pPr>
+        <w:pStyle w:val="ListParagraph"/>
+        <w:ind w:leftChars="0" w:firstLineChars="0" w:firstLine="2"/>
+        <w:rPr>
+          <w:lang w:val="id-ID"/>
+        </w:rPr>
+      </w:pPr>
+      <w:r>
+        <w:rPr>
+          <w:lang w:val="id-ID"/>
+        </w:rPr>
+        <w:t>Grup</w:t>
+      </w:r>
+      <w:r>
+        <w:rPr>
+          <w:lang w:val="id-ID"/>
+        </w:rPr>
+        <w:t xml:space="preserve"> divisi</w:t>
+      </w:r>
+      <w:r>
+        <w:rPr>
+          <w:lang w:val="id-ID"/>
+        </w:rPr>
+        <w:t xml:space="preserve"> ini berperan dalam pengembangan produk atau aplikasi yang di publish atau dipasarkan oleh Microsoft. Seperti Office 365, Power Apps, Azure, Microsoft Windows Operating System, dan produk microsoft lainnya. Pada grup ini terdapat 4 divisi yaitu:</w:t>
+      </w:r>
+    </w:p>
+    <w:p>
+      <w:pPr>
+        <w:pStyle w:val="ListParagraph"/>
+        <w:numPr>
+          <w:ilvl w:val="1"/>
+          <w:numId w:val="2"/>
+        </w:numPr>
+        <w:ind w:leftChars="0" w:firstLineChars="0"/>
+        <w:rPr>
+          <w:lang w:val="id-ID"/>
+        </w:rPr>
+      </w:pPr>
+      <w:r>
+        <w:rPr>
+          <w:b/>
+          <w:lang w:val="id-ID"/>
+        </w:rPr>
+        <w:t>Cloud and Enterprise Engineering</w:t>
+      </w:r>
+    </w:p>
+    <w:p>
+      <w:pPr>
+        <w:pStyle w:val="ListParagraph"/>
+        <w:numPr>
+          <w:ilvl w:val="1"/>
+          <w:numId w:val="2"/>
+        </w:numPr>
+        <w:ind w:leftChars="0" w:firstLineChars="0"/>
+        <w:rPr>
+          <w:lang w:val="id-ID"/>
+        </w:rPr>
+      </w:pPr>
+      <w:r>
+        <w:rPr>
+          <w:b/>
+          <w:lang w:val="id-ID"/>
+        </w:rPr>
+        <w:t>Office Product</w:t>
+      </w:r>
+    </w:p>
+    <w:p>
+      <w:pPr>
+        <w:pStyle w:val="ListParagraph"/>
+        <w:numPr>
+          <w:ilvl w:val="1"/>
+          <w:numId w:val="2"/>
+        </w:numPr>
+        <w:ind w:leftChars="0" w:firstLineChars="0"/>
+        <w:rPr>
+          <w:lang w:val="id-ID"/>
+        </w:rPr>
+      </w:pPr>
+      <w:r>
+        <w:rPr>
+          <w:b/>
+          <w:lang w:val="id-ID"/>
+        </w:rPr>
+        <w:t>Windows &amp; Device</w:t>
+      </w:r>
+      <w:r>
+        <w:rPr>
+          <w:b/>
+          <w:lang w:val="id-ID"/>
+        </w:rPr>
+        <w:t>s</w:t>
+      </w:r>
+    </w:p>
+    <w:p>
+      <w:pPr>
+        <w:pStyle w:val="ListParagraph"/>
+        <w:numPr>
+          <w:ilvl w:val="1"/>
+          <w:numId w:val="2"/>
+        </w:numPr>
+        <w:ind w:leftChars="0" w:firstLineChars="0"/>
+        <w:rPr>
+          <w:lang w:val="id-ID"/>
+        </w:rPr>
+      </w:pPr>
+      <w:r>
+        <w:rPr>
+          <w:b/>
+          <w:lang w:val="id-ID"/>
+        </w:rPr>
+        <w:t>Technology &amp; Research</w:t>
+      </w:r>
+    </w:p>
+    <w:p>
+      <w:pPr>
+        <w:ind w:leftChars="0" w:left="0" w:firstLineChars="0" w:firstLine="0"/>
+        <w:rPr>
+          <w:lang w:val="id-ID"/>
+        </w:rPr>
+      </w:pPr>
+    </w:p>
+    <w:p>
+      <w:pPr>
+        <w:pStyle w:val="ListParagraph"/>
+        <w:numPr>
+          <w:ilvl w:val="0"/>
+          <w:numId w:val="2"/>
+        </w:numPr>
+        <w:ind w:leftChars="0" w:firstLineChars="0"/>
+        <w:rPr>
+          <w:lang w:val="id-ID"/>
+        </w:rPr>
+      </w:pPr>
+      <w:r>
+        <w:rPr>
+          <w:b/>
+          <w:lang w:val="id-ID"/>
+        </w:rPr>
+        <w:t>Business Functions</w:t>
+      </w:r>
+    </w:p>
+    <w:p>
+      <w:pPr>
+        <w:pStyle w:val="ListParagraph"/>
+        <w:ind w:leftChars="0" w:left="718" w:firstLineChars="0" w:firstLine="0"/>
+        <w:rPr>
+          <w:lang w:val="id-ID"/>
+        </w:rPr>
+      </w:pPr>
+      <w:r>
+        <w:rPr>
+          <w:lang w:val="id-ID"/>
+        </w:rPr>
+        <w:t xml:space="preserve">Grup divisi bisnis berperan dalam mengatur keperluan bisnis pada perusahaan, seperti legalitas, strategi dan perencanaan bisnis, marketing, relasi customer, </w:t>
+      </w:r>
+      <w:r>
+        <w:rPr>
+          <w:i/>
+          <w:lang w:val="id-ID"/>
+        </w:rPr>
+        <w:t>human ressource</w:t>
+      </w:r>
+      <w:r>
+        <w:rPr>
+          <w:lang w:val="id-ID"/>
+        </w:rPr>
+        <w:t>, dan pengembangan bisnis perusahaan. Pada grup ini terdapat 9 divisi yaitu:</w:t>
+      </w:r>
+    </w:p>
+    <w:p>
+      <w:pPr>
+        <w:pStyle w:val="ListParagraph"/>
+        <w:numPr>
+          <w:ilvl w:val="1"/>
+          <w:numId w:val="2"/>
+        </w:numPr>
+        <w:ind w:leftChars="0" w:firstLineChars="0"/>
+        <w:rPr>
+          <w:lang w:val="id-ID"/>
+        </w:rPr>
+      </w:pPr>
+      <w:r>
+        <w:rPr>
+          <w:b/>
+          <w:lang w:val="id-ID"/>
+        </w:rPr>
+        <w:t>Business Development Group</w:t>
+      </w:r>
+    </w:p>
+    <w:p>
+      <w:pPr>
+        <w:pStyle w:val="ListParagraph"/>
+        <w:numPr>
+          <w:ilvl w:val="1"/>
+          <w:numId w:val="2"/>
+        </w:numPr>
+        <w:ind w:leftChars="0" w:firstLineChars="0"/>
+        <w:rPr>
+          <w:lang w:val="id-ID"/>
+        </w:rPr>
+      </w:pPr>
+      <w:r>
+        <w:rPr>
+          <w:b/>
+          <w:lang w:val="id-ID"/>
+        </w:rPr>
+        <w:t>Corporate, External, and Legal Affairs</w:t>
+      </w:r>
+    </w:p>
+    <w:p>
+      <w:pPr>
+        <w:pStyle w:val="ListParagraph"/>
+        <w:numPr>
+          <w:ilvl w:val="1"/>
+          <w:numId w:val="2"/>
+        </w:numPr>
+        <w:ind w:leftChars="0" w:firstLineChars="0"/>
+        <w:rPr>
+          <w:lang w:val="id-ID"/>
+        </w:rPr>
+      </w:pPr>
+      <w:r>
+        <w:rPr>
+          <w:b/>
+          <w:lang w:val="id-ID"/>
+        </w:rPr>
+        <w:t>Corporate Strategy &amp; Planning</w:t>
+      </w:r>
+    </w:p>
+    <w:p>
+      <w:pPr>
+        <w:pStyle w:val="ListParagraph"/>
+        <w:numPr>
+          <w:ilvl w:val="1"/>
+          <w:numId w:val="2"/>
+        </w:numPr>
+        <w:ind w:leftChars="0" w:firstLineChars="0"/>
+        <w:rPr>
+          <w:lang w:val="id-ID"/>
+        </w:rPr>
+      </w:pPr>
+      <w:r>
+        <w:rPr>
+          <w:b/>
+          <w:lang w:val="id-ID"/>
+        </w:rPr>
+        <w:t>Finance Group</w:t>
+      </w:r>
+    </w:p>
+    <w:p>
+      <w:pPr>
+        <w:pStyle w:val="ListParagraph"/>
+        <w:numPr>
+          <w:ilvl w:val="1"/>
+          <w:numId w:val="2"/>
+        </w:numPr>
+        <w:ind w:leftChars="0" w:firstLineChars="0"/>
+        <w:rPr>
+          <w:lang w:val="id-ID"/>
+        </w:rPr>
+      </w:pPr>
+      <w:r>
+        <w:rPr>
+          <w:b/>
+          <w:lang w:val="id-ID"/>
+        </w:rPr>
+        <w:t>Global Sales, Marketing and Operations</w:t>
+      </w:r>
+    </w:p>
+    <w:p>
+      <w:pPr>
+        <w:pStyle w:val="ListParagraph"/>
+        <w:numPr>
+          <w:ilvl w:val="1"/>
+          <w:numId w:val="2"/>
+        </w:numPr>
+        <w:ind w:leftChars="0" w:firstLineChars="0"/>
+        <w:rPr>
+          <w:lang w:val="id-ID"/>
+        </w:rPr>
+      </w:pPr>
+      <w:r>
+        <w:rPr>
+          <w:b/>
+          <w:lang w:val="id-ID"/>
+        </w:rPr>
+        <w:t>HR Group</w:t>
+      </w:r>
+    </w:p>
+    <w:p>
+      <w:pPr>
+        <w:pStyle w:val="ListParagraph"/>
+        <w:numPr>
+          <w:ilvl w:val="1"/>
+          <w:numId w:val="2"/>
+        </w:numPr>
+        <w:ind w:leftChars="0" w:firstLineChars="0"/>
+        <w:rPr>
+          <w:lang w:val="id-ID"/>
+        </w:rPr>
+      </w:pPr>
+      <w:r>
+        <w:rPr>
+          <w:b/>
+          <w:lang w:val="id-ID"/>
+        </w:rPr>
+        <w:t>LinkedIn</w:t>
+      </w:r>
+    </w:p>
+    <w:p>
+      <w:pPr>
+        <w:pStyle w:val="ListParagraph"/>
+        <w:numPr>
+          <w:ilvl w:val="1"/>
+          <w:numId w:val="2"/>
+        </w:numPr>
+        <w:ind w:leftChars="0" w:firstLineChars="0"/>
+        <w:rPr>
+          <w:lang w:val="id-ID"/>
+        </w:rPr>
+      </w:pPr>
+      <w:r>
+        <w:rPr>
+          <w:b/>
+          <w:lang w:val="id-ID"/>
+        </w:rPr>
+        <w:t>Marketing Group</w:t>
+      </w:r>
+    </w:p>
+    <w:p>
+      <w:pPr>
+        <w:pStyle w:val="ListParagraph"/>
+        <w:numPr>
+          <w:ilvl w:val="1"/>
+          <w:numId w:val="2"/>
+        </w:numPr>
+        <w:ind w:leftChars="0" w:firstLineChars="0"/>
+        <w:rPr>
+          <w:lang w:val="id-ID"/>
+        </w:rPr>
+      </w:pPr>
+      <w:r>
+        <w:rPr>
+          <w:b/>
+          <w:lang w:val="id-ID"/>
+        </w:rPr>
+        <w:t>Worldwide Commercial Business</w:t>
       </w:r>
     </w:p>
     <w:p>
@@ -7643,7 +7765,7 @@
       </w:pPr>
       <w:proofErr w:type="spellStart"/>
       <w:r>
-        <w:t>Deskripsi</w:t>
+        <w:t>Lingkup</w:t>
       </w:r>
       <w:proofErr w:type="spellEnd"/>
       <w:r>
@@ -7675,55 +7797,23 @@
           <w:i/>
           <w:color w:val="000000"/>
         </w:rPr>
-        <w:t>Tuliskan</w:t>
-      </w:r>
-      <w:proofErr w:type="spellEnd"/>
-      <w:r>
-        <w:rPr>
-          <w:i/>
-          <w:color w:val="000000"/>
-        </w:rPr>
-        <w:t xml:space="preserve"> </w:t>
-      </w:r>
-      <w:proofErr w:type="spellStart"/>
-      <w:r>
-        <w:rPr>
-          <w:i/>
-          <w:color w:val="000000"/>
-        </w:rPr>
-        <w:t>deskripsi</w:t>
-      </w:r>
-      <w:proofErr w:type="spellEnd"/>
-      <w:r>
-        <w:rPr>
-          <w:i/>
-          <w:color w:val="000000"/>
-        </w:rPr>
-        <w:t xml:space="preserve"> </w:t>
-      </w:r>
-      <w:proofErr w:type="spellStart"/>
-      <w:r>
-        <w:rPr>
-          <w:i/>
-          <w:color w:val="000000"/>
-        </w:rPr>
-        <w:t>setiap</w:t>
-      </w:r>
-      <w:proofErr w:type="spellEnd"/>
-      <w:r>
-        <w:rPr>
-          <w:i/>
-          <w:color w:val="000000"/>
-        </w:rPr>
-        <w:t xml:space="preserve"> </w:t>
-      </w:r>
-      <w:proofErr w:type="spellStart"/>
-      <w:r>
-        <w:rPr>
-          <w:i/>
-          <w:color w:val="000000"/>
-        </w:rPr>
-        <w:t>tahap</w:t>
+        <w:t>Tuliskanlah</w:t>
+      </w:r>
+      <w:proofErr w:type="spellEnd"/>
+      <w:r>
+        <w:rPr>
+          <w:i/>
+          <w:color w:val="000000"/>
+        </w:rPr>
+        <w:t xml:space="preserve"> </w:t>
+      </w:r>
+      <w:proofErr w:type="spellStart"/>
+      <w:r>
+        <w:rPr>
+          <w:i/>
+          <w:color w:val="000000"/>
+        </w:rPr>
+        <w:t>lingkup</w:t>
       </w:r>
       <w:proofErr w:type="spellEnd"/>
       <w:r>
@@ -7747,6 +7837,217 @@
           <w:i/>
           <w:color w:val="000000"/>
         </w:rPr>
+        <w:t xml:space="preserve"> divisi </w:t>
+      </w:r>
+      <w:proofErr w:type="spellStart"/>
+      <w:r>
+        <w:rPr>
+          <w:i/>
+          <w:color w:val="000000"/>
+        </w:rPr>
+        <w:t>atau</w:t>
+      </w:r>
+      <w:proofErr w:type="spellEnd"/>
+      <w:r>
+        <w:rPr>
+          <w:i/>
+          <w:color w:val="000000"/>
+        </w:rPr>
+        <w:t xml:space="preserve"> </w:t>
+      </w:r>
+      <w:proofErr w:type="spellStart"/>
+      <w:r>
+        <w:rPr>
+          <w:i/>
+          <w:color w:val="000000"/>
+        </w:rPr>
+        <w:t>bagian</w:t>
+      </w:r>
+      <w:proofErr w:type="spellEnd"/>
+      <w:r>
+        <w:rPr>
+          <w:i/>
+          <w:color w:val="000000"/>
+        </w:rPr>
+        <w:t xml:space="preserve"> </w:t>
+      </w:r>
+      <w:proofErr w:type="spellStart"/>
+      <w:r>
+        <w:rPr>
+          <w:i/>
+          <w:color w:val="000000"/>
+        </w:rPr>
+        <w:t>tempat</w:t>
+      </w:r>
+      <w:proofErr w:type="spellEnd"/>
+      <w:r>
+        <w:rPr>
+          <w:i/>
+          <w:color w:val="000000"/>
+        </w:rPr>
+        <w:t xml:space="preserve"> </w:t>
+      </w:r>
+      <w:proofErr w:type="spellStart"/>
+      <w:r>
+        <w:rPr>
+          <w:i/>
+          <w:color w:val="000000"/>
+        </w:rPr>
+        <w:t>anda</w:t>
+      </w:r>
+      <w:proofErr w:type="spellEnd"/>
+      <w:r>
+        <w:rPr>
+          <w:i/>
+          <w:color w:val="000000"/>
+        </w:rPr>
+        <w:t xml:space="preserve"> </w:t>
+      </w:r>
+      <w:proofErr w:type="spellStart"/>
+      <w:r>
+        <w:rPr>
+          <w:i/>
+          <w:color w:val="000000"/>
+        </w:rPr>
+        <w:t>melaksanakan</w:t>
+      </w:r>
+      <w:proofErr w:type="spellEnd"/>
+      <w:r>
+        <w:rPr>
+          <w:i/>
+          <w:color w:val="000000"/>
+        </w:rPr>
+        <w:t xml:space="preserve"> </w:t>
+      </w:r>
+      <w:r>
+        <w:rPr>
+          <w:i/>
+        </w:rPr>
+        <w:t xml:space="preserve">project MSIB </w:t>
+      </w:r>
+      <w:proofErr w:type="spellStart"/>
+      <w:r>
+        <w:rPr>
+          <w:i/>
+          <w:color w:val="000000"/>
+        </w:rPr>
+        <w:t>secara</w:t>
+      </w:r>
+      <w:proofErr w:type="spellEnd"/>
+      <w:r>
+        <w:rPr>
+          <w:i/>
+          <w:color w:val="000000"/>
+        </w:rPr>
+        <w:t xml:space="preserve"> </w:t>
+      </w:r>
+      <w:proofErr w:type="spellStart"/>
+      <w:r>
+        <w:rPr>
+          <w:i/>
+          <w:color w:val="000000"/>
+        </w:rPr>
+        <w:t>ringkas</w:t>
+      </w:r>
+      <w:proofErr w:type="spellEnd"/>
+      <w:r>
+        <w:rPr>
+          <w:i/>
+          <w:color w:val="000000"/>
+        </w:rPr>
+        <w:t xml:space="preserve">, </w:t>
+      </w:r>
+      <w:proofErr w:type="spellStart"/>
+      <w:r>
+        <w:rPr>
+          <w:i/>
+          <w:color w:val="000000"/>
+        </w:rPr>
+        <w:t>kemudian</w:t>
+      </w:r>
+      <w:proofErr w:type="spellEnd"/>
+      <w:r>
+        <w:rPr>
+          <w:i/>
+          <w:color w:val="000000"/>
+        </w:rPr>
+        <w:t xml:space="preserve"> </w:t>
+      </w:r>
+      <w:proofErr w:type="spellStart"/>
+      <w:r>
+        <w:rPr>
+          <w:i/>
+          <w:color w:val="000000"/>
+        </w:rPr>
+        <w:t>kaitkan</w:t>
+      </w:r>
+      <w:proofErr w:type="spellEnd"/>
+      <w:r>
+        <w:rPr>
+          <w:i/>
+          <w:color w:val="000000"/>
+        </w:rPr>
+        <w:t xml:space="preserve"> </w:t>
+      </w:r>
+      <w:proofErr w:type="spellStart"/>
+      <w:r>
+        <w:rPr>
+          <w:i/>
+          <w:color w:val="000000"/>
+        </w:rPr>
+        <w:t>dengan</w:t>
+      </w:r>
+      <w:proofErr w:type="spellEnd"/>
+      <w:r>
+        <w:rPr>
+          <w:i/>
+          <w:color w:val="000000"/>
+        </w:rPr>
+        <w:t xml:space="preserve"> </w:t>
+      </w:r>
+      <w:proofErr w:type="spellStart"/>
+      <w:r>
+        <w:rPr>
+          <w:i/>
+          <w:color w:val="000000"/>
+        </w:rPr>
+        <w:t>lingkup</w:t>
+      </w:r>
+      <w:proofErr w:type="spellEnd"/>
+      <w:r>
+        <w:rPr>
+          <w:i/>
+          <w:color w:val="000000"/>
+        </w:rPr>
+        <w:t xml:space="preserve"> </w:t>
+      </w:r>
+      <w:proofErr w:type="spellStart"/>
+      <w:r>
+        <w:rPr>
+          <w:i/>
+          <w:color w:val="000000"/>
+        </w:rPr>
+        <w:t>pekerjaan</w:t>
+      </w:r>
+      <w:proofErr w:type="spellEnd"/>
+      <w:r>
+        <w:rPr>
+          <w:i/>
+          <w:color w:val="000000"/>
+        </w:rPr>
+        <w:t xml:space="preserve"> </w:t>
+      </w:r>
+      <w:r>
+        <w:rPr>
+          <w:i/>
+        </w:rPr>
+        <w:t>project</w:t>
+      </w:r>
+      <w:r>
+        <w:rPr>
+          <w:i/>
+          <w:color w:val="000000"/>
+        </w:rPr>
         <w:t xml:space="preserve"> yang </w:t>
       </w:r>
       <w:proofErr w:type="spellStart"/>
@@ -7755,39 +8056,39 @@
           <w:i/>
           <w:color w:val="000000"/>
         </w:rPr>
-        <w:t>dilakukan</w:t>
-      </w:r>
-      <w:proofErr w:type="spellEnd"/>
-      <w:r>
-        <w:rPr>
-          <w:i/>
-          <w:color w:val="000000"/>
-        </w:rPr>
-        <w:t xml:space="preserve"> (</w:t>
-      </w:r>
-      <w:proofErr w:type="spellStart"/>
-      <w:r>
-        <w:rPr>
-          <w:i/>
-          <w:color w:val="000000"/>
-        </w:rPr>
-        <w:t>lebih</w:t>
-      </w:r>
-      <w:proofErr w:type="spellEnd"/>
-      <w:r>
-        <w:rPr>
-          <w:i/>
-          <w:color w:val="000000"/>
-        </w:rPr>
-        <w:t xml:space="preserve"> </w:t>
-      </w:r>
-      <w:proofErr w:type="spellStart"/>
-      <w:r>
-        <w:rPr>
-          <w:i/>
-          <w:color w:val="000000"/>
-        </w:rPr>
-        <w:t>rinci</w:t>
+        <w:t>sesuai</w:t>
+      </w:r>
+      <w:proofErr w:type="spellEnd"/>
+      <w:r>
+        <w:rPr>
+          <w:i/>
+          <w:color w:val="000000"/>
+        </w:rPr>
+        <w:t xml:space="preserve"> </w:t>
+      </w:r>
+      <w:proofErr w:type="spellStart"/>
+      <w:r>
+        <w:rPr>
+          <w:i/>
+          <w:color w:val="000000"/>
+        </w:rPr>
+        <w:t>dengan</w:t>
+      </w:r>
+      <w:proofErr w:type="spellEnd"/>
+      <w:r>
+        <w:rPr>
+          <w:i/>
+          <w:color w:val="000000"/>
+        </w:rPr>
+        <w:t xml:space="preserve"> </w:t>
+      </w:r>
+      <w:proofErr w:type="spellStart"/>
+      <w:r>
+        <w:rPr>
+          <w:i/>
+          <w:color w:val="000000"/>
+        </w:rPr>
+        <w:t>lingkup</w:t>
       </w:r>
       <w:proofErr w:type="spellEnd"/>
       <w:r>
@@ -7811,118 +8112,6 @@
           <w:i/>
           <w:color w:val="000000"/>
         </w:rPr>
-        <w:t xml:space="preserve"> I.2), </w:t>
-      </w:r>
-      <w:proofErr w:type="spellStart"/>
-      <w:r>
-        <w:rPr>
-          <w:i/>
-          <w:color w:val="000000"/>
-        </w:rPr>
-        <w:t>dilengkapi</w:t>
-      </w:r>
-      <w:proofErr w:type="spellEnd"/>
-      <w:r>
-        <w:rPr>
-          <w:i/>
-          <w:color w:val="000000"/>
-        </w:rPr>
-        <w:t xml:space="preserve"> </w:t>
-      </w:r>
-      <w:proofErr w:type="spellStart"/>
-      <w:r>
-        <w:rPr>
-          <w:i/>
-          <w:color w:val="000000"/>
-        </w:rPr>
-        <w:t>dengan</w:t>
-      </w:r>
-      <w:proofErr w:type="spellEnd"/>
-      <w:r>
-        <w:rPr>
-          <w:i/>
-          <w:color w:val="000000"/>
-        </w:rPr>
-        <w:t xml:space="preserve"> </w:t>
-      </w:r>
-      <w:proofErr w:type="spellStart"/>
-      <w:r>
-        <w:rPr>
-          <w:i/>
-          <w:color w:val="000000"/>
-        </w:rPr>
-        <w:t>deskripsi</w:t>
-      </w:r>
-      <w:proofErr w:type="spellEnd"/>
-      <w:r>
-        <w:rPr>
-          <w:i/>
-          <w:color w:val="000000"/>
-        </w:rPr>
-        <w:t xml:space="preserve"> </w:t>
-      </w:r>
-      <w:proofErr w:type="spellStart"/>
-      <w:r>
-        <w:rPr>
-          <w:i/>
-          <w:color w:val="000000"/>
-        </w:rPr>
-        <w:t>pekerjaan</w:t>
-      </w:r>
-      <w:proofErr w:type="spellEnd"/>
-      <w:r>
-        <w:rPr>
-          <w:i/>
-          <w:color w:val="000000"/>
-        </w:rPr>
-        <w:t xml:space="preserve"> </w:t>
-      </w:r>
-      <w:proofErr w:type="spellStart"/>
-      <w:r>
-        <w:rPr>
-          <w:i/>
-          <w:color w:val="000000"/>
-        </w:rPr>
-        <w:t>mahasiswa</w:t>
-      </w:r>
-      <w:proofErr w:type="spellEnd"/>
-      <w:r>
-        <w:rPr>
-          <w:i/>
-          <w:color w:val="000000"/>
-        </w:rPr>
-        <w:t xml:space="preserve"> </w:t>
-      </w:r>
-      <w:proofErr w:type="spellStart"/>
-      <w:r>
-        <w:rPr>
-          <w:i/>
-          <w:color w:val="000000"/>
-        </w:rPr>
-        <w:t>terkait</w:t>
-      </w:r>
-      <w:proofErr w:type="spellEnd"/>
-      <w:r>
-        <w:rPr>
-          <w:i/>
-          <w:color w:val="000000"/>
-        </w:rPr>
-        <w:t xml:space="preserve"> </w:t>
-      </w:r>
-      <w:proofErr w:type="spellStart"/>
-      <w:r>
-        <w:rPr>
-          <w:i/>
-          <w:color w:val="000000"/>
-        </w:rPr>
-        <w:t>dengan</w:t>
-      </w:r>
-      <w:proofErr w:type="spellEnd"/>
-      <w:r>
-        <w:rPr>
-          <w:i/>
-          <w:color w:val="000000"/>
-        </w:rPr>
         <w:t xml:space="preserve"> divisi </w:t>
       </w:r>
       <w:proofErr w:type="spellStart"/>
@@ -7931,58 +8120,13 @@
           <w:i/>
           <w:color w:val="000000"/>
         </w:rPr>
-        <w:t>tempat</w:t>
-      </w:r>
-      <w:proofErr w:type="spellEnd"/>
-      <w:r>
-        <w:rPr>
-          <w:i/>
-          <w:color w:val="000000"/>
-        </w:rPr>
-        <w:t xml:space="preserve"> </w:t>
-      </w:r>
-      <w:proofErr w:type="spellStart"/>
-      <w:r>
-        <w:rPr>
-          <w:i/>
-          <w:color w:val="000000"/>
-        </w:rPr>
-        <w:t>mahasiswa</w:t>
-      </w:r>
-      <w:proofErr w:type="spellEnd"/>
-      <w:r>
-        <w:rPr>
-          <w:i/>
-          <w:color w:val="000000"/>
-        </w:rPr>
-        <w:t xml:space="preserve"> </w:t>
-      </w:r>
-      <w:proofErr w:type="spellStart"/>
-      <w:r>
-        <w:rPr>
-          <w:i/>
-          <w:color w:val="000000"/>
-        </w:rPr>
-        <w:t>bekerja</w:t>
-      </w:r>
-      <w:proofErr w:type="spellEnd"/>
-      <w:r>
-        <w:rPr>
-          <w:i/>
-        </w:rPr>
-        <w:t>/</w:t>
-      </w:r>
-      <w:proofErr w:type="spellStart"/>
-      <w:r>
-        <w:rPr>
-          <w:i/>
-        </w:rPr>
-        <w:t>belajar</w:t>
-      </w:r>
-      <w:proofErr w:type="spellEnd"/>
-      <w:r>
-        <w:rPr>
-          <w:i/>
+        <w:t>tersebut</w:t>
+      </w:r>
+      <w:proofErr w:type="spellEnd"/>
+      <w:r>
+        <w:rPr>
+          <w:i/>
+          <w:color w:val="000000"/>
         </w:rPr>
         <w:t>.</w:t>
       </w:r>
@@ -7991,8 +8135,11 @@
       <w:pPr>
         <w:ind w:left="0" w:hanging="2"/>
       </w:pPr>
-      <w:bookmarkStart w:id="17" w:name="_heading=h.2jxsxqh" w:colFirst="0" w:colLast="0"/>
+      <w:bookmarkStart w:id="17" w:name="_heading=h.44sinio" w:colFirst="0" w:colLast="0"/>
       <w:bookmarkEnd w:id="17"/>
+      <w:r>
+        <w:t xml:space="preserve">  </w:t>
+      </w:r>
     </w:p>
     <w:p>
       <w:pPr>
@@ -8001,15 +8148,16 @@
       </w:pPr>
       <w:proofErr w:type="spellStart"/>
       <w:r>
-        <w:t>Jadwal</w:t>
-      </w:r>
-      <w:proofErr w:type="spellEnd"/>
-      <w:r>
-        <w:t xml:space="preserve"> </w:t>
-      </w:r>
-      <w:proofErr w:type="spellStart"/>
-      <w:r>
-        <w:t>Kerja</w:t>
+        <w:lastRenderedPageBreak/>
+        <w:t>Deskripsi</w:t>
+      </w:r>
+      <w:proofErr w:type="spellEnd"/>
+      <w:r>
+        <w:t xml:space="preserve"> </w:t>
+      </w:r>
+      <w:proofErr w:type="spellStart"/>
+      <w:r>
+        <w:t>Pekerjaan</w:t>
       </w:r>
       <w:proofErr w:type="spellEnd"/>
     </w:p>
@@ -8049,6 +8197,364 @@
           <w:i/>
           <w:color w:val="000000"/>
         </w:rPr>
+        <w:t>deskripsi</w:t>
+      </w:r>
+      <w:proofErr w:type="spellEnd"/>
+      <w:r>
+        <w:rPr>
+          <w:i/>
+          <w:color w:val="000000"/>
+        </w:rPr>
+        <w:t xml:space="preserve"> </w:t>
+      </w:r>
+      <w:proofErr w:type="spellStart"/>
+      <w:r>
+        <w:rPr>
+          <w:i/>
+          <w:color w:val="000000"/>
+        </w:rPr>
+        <w:t>setiap</w:t>
+      </w:r>
+      <w:proofErr w:type="spellEnd"/>
+      <w:r>
+        <w:rPr>
+          <w:i/>
+          <w:color w:val="000000"/>
+        </w:rPr>
+        <w:t xml:space="preserve"> </w:t>
+      </w:r>
+      <w:proofErr w:type="spellStart"/>
+      <w:r>
+        <w:rPr>
+          <w:i/>
+          <w:color w:val="000000"/>
+        </w:rPr>
+        <w:t>tahap</w:t>
+      </w:r>
+      <w:proofErr w:type="spellEnd"/>
+      <w:r>
+        <w:rPr>
+          <w:i/>
+          <w:color w:val="000000"/>
+        </w:rPr>
+        <w:t xml:space="preserve"> </w:t>
+      </w:r>
+      <w:proofErr w:type="spellStart"/>
+      <w:r>
+        <w:rPr>
+          <w:i/>
+          <w:color w:val="000000"/>
+        </w:rPr>
+        <w:t>pekerjaan</w:t>
+      </w:r>
+      <w:proofErr w:type="spellEnd"/>
+      <w:r>
+        <w:rPr>
+          <w:i/>
+          <w:color w:val="000000"/>
+        </w:rPr>
+        <w:t xml:space="preserve"> yang </w:t>
+      </w:r>
+      <w:proofErr w:type="spellStart"/>
+      <w:r>
+        <w:rPr>
+          <w:i/>
+          <w:color w:val="000000"/>
+        </w:rPr>
+        <w:t>dilakukan</w:t>
+      </w:r>
+      <w:proofErr w:type="spellEnd"/>
+      <w:r>
+        <w:rPr>
+          <w:i/>
+          <w:color w:val="000000"/>
+        </w:rPr>
+        <w:t xml:space="preserve"> (</w:t>
+      </w:r>
+      <w:proofErr w:type="spellStart"/>
+      <w:r>
+        <w:rPr>
+          <w:i/>
+          <w:color w:val="000000"/>
+        </w:rPr>
+        <w:t>lebih</w:t>
+      </w:r>
+      <w:proofErr w:type="spellEnd"/>
+      <w:r>
+        <w:rPr>
+          <w:i/>
+          <w:color w:val="000000"/>
+        </w:rPr>
+        <w:t xml:space="preserve"> </w:t>
+      </w:r>
+      <w:proofErr w:type="spellStart"/>
+      <w:r>
+        <w:rPr>
+          <w:i/>
+          <w:color w:val="000000"/>
+        </w:rPr>
+        <w:t>rinci</w:t>
+      </w:r>
+      <w:proofErr w:type="spellEnd"/>
+      <w:r>
+        <w:rPr>
+          <w:i/>
+          <w:color w:val="000000"/>
+        </w:rPr>
+        <w:t xml:space="preserve"> </w:t>
+      </w:r>
+      <w:proofErr w:type="spellStart"/>
+      <w:r>
+        <w:rPr>
+          <w:i/>
+          <w:color w:val="000000"/>
+        </w:rPr>
+        <w:t>dari</w:t>
+      </w:r>
+      <w:proofErr w:type="spellEnd"/>
+      <w:r>
+        <w:rPr>
+          <w:i/>
+          <w:color w:val="000000"/>
+        </w:rPr>
+        <w:t xml:space="preserve"> I.2), </w:t>
+      </w:r>
+      <w:proofErr w:type="spellStart"/>
+      <w:r>
+        <w:rPr>
+          <w:i/>
+          <w:color w:val="000000"/>
+        </w:rPr>
+        <w:t>dilengkapi</w:t>
+      </w:r>
+      <w:proofErr w:type="spellEnd"/>
+      <w:r>
+        <w:rPr>
+          <w:i/>
+          <w:color w:val="000000"/>
+        </w:rPr>
+        <w:t xml:space="preserve"> </w:t>
+      </w:r>
+      <w:proofErr w:type="spellStart"/>
+      <w:r>
+        <w:rPr>
+          <w:i/>
+          <w:color w:val="000000"/>
+        </w:rPr>
+        <w:t>dengan</w:t>
+      </w:r>
+      <w:proofErr w:type="spellEnd"/>
+      <w:r>
+        <w:rPr>
+          <w:i/>
+          <w:color w:val="000000"/>
+        </w:rPr>
+        <w:t xml:space="preserve"> </w:t>
+      </w:r>
+      <w:proofErr w:type="spellStart"/>
+      <w:r>
+        <w:rPr>
+          <w:i/>
+          <w:color w:val="000000"/>
+        </w:rPr>
+        <w:t>deskripsi</w:t>
+      </w:r>
+      <w:proofErr w:type="spellEnd"/>
+      <w:r>
+        <w:rPr>
+          <w:i/>
+          <w:color w:val="000000"/>
+        </w:rPr>
+        <w:t xml:space="preserve"> </w:t>
+      </w:r>
+      <w:proofErr w:type="spellStart"/>
+      <w:r>
+        <w:rPr>
+          <w:i/>
+          <w:color w:val="000000"/>
+        </w:rPr>
+        <w:t>pekerjaan</w:t>
+      </w:r>
+      <w:proofErr w:type="spellEnd"/>
+      <w:r>
+        <w:rPr>
+          <w:i/>
+          <w:color w:val="000000"/>
+        </w:rPr>
+        <w:t xml:space="preserve"> </w:t>
+      </w:r>
+      <w:proofErr w:type="spellStart"/>
+      <w:r>
+        <w:rPr>
+          <w:i/>
+          <w:color w:val="000000"/>
+        </w:rPr>
+        <w:t>mahasiswa</w:t>
+      </w:r>
+      <w:proofErr w:type="spellEnd"/>
+      <w:r>
+        <w:rPr>
+          <w:i/>
+          <w:color w:val="000000"/>
+        </w:rPr>
+        <w:t xml:space="preserve"> </w:t>
+      </w:r>
+      <w:proofErr w:type="spellStart"/>
+      <w:r>
+        <w:rPr>
+          <w:i/>
+          <w:color w:val="000000"/>
+        </w:rPr>
+        <w:t>terkait</w:t>
+      </w:r>
+      <w:proofErr w:type="spellEnd"/>
+      <w:r>
+        <w:rPr>
+          <w:i/>
+          <w:color w:val="000000"/>
+        </w:rPr>
+        <w:t xml:space="preserve"> </w:t>
+      </w:r>
+      <w:proofErr w:type="spellStart"/>
+      <w:r>
+        <w:rPr>
+          <w:i/>
+          <w:color w:val="000000"/>
+        </w:rPr>
+        <w:t>dengan</w:t>
+      </w:r>
+      <w:proofErr w:type="spellEnd"/>
+      <w:r>
+        <w:rPr>
+          <w:i/>
+          <w:color w:val="000000"/>
+        </w:rPr>
+        <w:t xml:space="preserve"> divisi </w:t>
+      </w:r>
+      <w:proofErr w:type="spellStart"/>
+      <w:r>
+        <w:rPr>
+          <w:i/>
+          <w:color w:val="000000"/>
+        </w:rPr>
+        <w:t>tempat</w:t>
+      </w:r>
+      <w:proofErr w:type="spellEnd"/>
+      <w:r>
+        <w:rPr>
+          <w:i/>
+          <w:color w:val="000000"/>
+        </w:rPr>
+        <w:t xml:space="preserve"> </w:t>
+      </w:r>
+      <w:proofErr w:type="spellStart"/>
+      <w:r>
+        <w:rPr>
+          <w:i/>
+          <w:color w:val="000000"/>
+        </w:rPr>
+        <w:t>mahasiswa</w:t>
+      </w:r>
+      <w:proofErr w:type="spellEnd"/>
+      <w:r>
+        <w:rPr>
+          <w:i/>
+          <w:color w:val="000000"/>
+        </w:rPr>
+        <w:t xml:space="preserve"> </w:t>
+      </w:r>
+      <w:proofErr w:type="spellStart"/>
+      <w:r>
+        <w:rPr>
+          <w:i/>
+          <w:color w:val="000000"/>
+        </w:rPr>
+        <w:t>bekerja</w:t>
+      </w:r>
+      <w:proofErr w:type="spellEnd"/>
+      <w:r>
+        <w:rPr>
+          <w:i/>
+        </w:rPr>
+        <w:t>/</w:t>
+      </w:r>
+      <w:proofErr w:type="spellStart"/>
+      <w:r>
+        <w:rPr>
+          <w:i/>
+        </w:rPr>
+        <w:t>belajar</w:t>
+      </w:r>
+      <w:proofErr w:type="spellEnd"/>
+      <w:r>
+        <w:rPr>
+          <w:i/>
+        </w:rPr>
+        <w:t>.</w:t>
+      </w:r>
+    </w:p>
+    <w:p>
+      <w:pPr>
+        <w:ind w:left="0" w:hanging="2"/>
+      </w:pPr>
+      <w:bookmarkStart w:id="18" w:name="_heading=h.2jxsxqh" w:colFirst="0" w:colLast="0"/>
+      <w:bookmarkEnd w:id="18"/>
+    </w:p>
+    <w:p>
+      <w:pPr>
+        <w:pStyle w:val="Heading2"/>
+        <w:ind w:hanging="2"/>
+      </w:pPr>
+      <w:proofErr w:type="spellStart"/>
+      <w:r>
+        <w:t>Jadwal</w:t>
+      </w:r>
+      <w:proofErr w:type="spellEnd"/>
+      <w:r>
+        <w:t xml:space="preserve"> </w:t>
+      </w:r>
+      <w:proofErr w:type="spellStart"/>
+      <w:r>
+        <w:t>Kerja</w:t>
+      </w:r>
+      <w:proofErr w:type="spellEnd"/>
+    </w:p>
+    <w:p>
+      <w:pPr>
+        <w:pBdr>
+          <w:top w:val="nil"/>
+          <w:left w:val="nil"/>
+          <w:bottom w:val="nil"/>
+          <w:right w:val="nil"/>
+          <w:between w:val="nil"/>
+        </w:pBdr>
+        <w:ind w:left="0" w:hanging="2"/>
+        <w:rPr>
+          <w:color w:val="000000"/>
+        </w:rPr>
+      </w:pPr>
+      <w:proofErr w:type="spellStart"/>
+      <w:r>
+        <w:rPr>
+          <w:i/>
+          <w:color w:val="000000"/>
+        </w:rPr>
+        <w:t>Tuliskan</w:t>
+      </w:r>
+      <w:proofErr w:type="spellEnd"/>
+      <w:r>
+        <w:rPr>
+          <w:i/>
+          <w:color w:val="000000"/>
+        </w:rPr>
+        <w:t xml:space="preserve"> </w:t>
+      </w:r>
+      <w:proofErr w:type="spellStart"/>
+      <w:r>
+        <w:rPr>
+          <w:i/>
+          <w:color w:val="000000"/>
+        </w:rPr>
         <w:t>gambaran</w:t>
       </w:r>
       <w:proofErr w:type="spellEnd"/>
@@ -8228,8 +8734,8 @@
       <w:pPr>
         <w:ind w:left="0" w:hanging="2"/>
         <w:sectPr>
-          <w:headerReference w:type="first" r:id="rId16"/>
-          <w:footerReference w:type="first" r:id="rId17"/>
+          <w:headerReference w:type="first" r:id="rId18"/>
+          <w:footerReference w:type="first" r:id="rId19"/>
           <w:pgSz w:w="11906" w:h="16838"/>
           <w:pgMar w:top="2268" w:right="1701" w:bottom="1701" w:left="2268" w:header="720" w:footer="720" w:gutter="0"/>
           <w:pgNumType w:start="1"/>
@@ -8244,8 +8750,8 @@
         <w:ind w:left="0" w:hanging="2"/>
         <w:jc w:val="center"/>
       </w:pPr>
-      <w:bookmarkStart w:id="18" w:name="_heading=h.z337ya" w:colFirst="0" w:colLast="0"/>
-      <w:bookmarkEnd w:id="18"/>
+      <w:bookmarkStart w:id="19" w:name="_heading=h.z337ya" w:colFirst="0" w:colLast="0"/>
+      <w:bookmarkEnd w:id="19"/>
       <w:r>
         <w:lastRenderedPageBreak/>
         <w:t>&lt;</w:t>
@@ -10188,8 +10694,8 @@
           <w:color w:val="000000"/>
         </w:rPr>
       </w:pPr>
-      <w:bookmarkStart w:id="19" w:name="_heading=h.3j2qqm3" w:colFirst="0" w:colLast="0"/>
-      <w:bookmarkEnd w:id="19"/>
+      <w:bookmarkStart w:id="20" w:name="_heading=h.3j2qqm3" w:colFirst="0" w:colLast="0"/>
+      <w:bookmarkEnd w:id="20"/>
     </w:p>
     <w:p>
       <w:pPr>
@@ -10244,8 +10750,8 @@
       <w:pPr>
         <w:ind w:left="0" w:hanging="2"/>
       </w:pPr>
-      <w:bookmarkStart w:id="20" w:name="_heading=h.1y810tw" w:colFirst="0" w:colLast="0"/>
-      <w:bookmarkEnd w:id="20"/>
+      <w:bookmarkStart w:id="21" w:name="_heading=h.1y810tw" w:colFirst="0" w:colLast="0"/>
+      <w:bookmarkEnd w:id="21"/>
     </w:p>
     <w:p>
       <w:pPr>
@@ -10690,8 +11196,8 @@
           <w:color w:val="000000"/>
         </w:rPr>
       </w:pPr>
-      <w:bookmarkStart w:id="21" w:name="_heading=h.4i7ojhp" w:colFirst="0" w:colLast="0"/>
-      <w:bookmarkEnd w:id="21"/>
+      <w:bookmarkStart w:id="22" w:name="_heading=h.4i7ojhp" w:colFirst="0" w:colLast="0"/>
+      <w:bookmarkEnd w:id="22"/>
     </w:p>
     <w:p>
       <w:pPr>
@@ -10781,7 +11287,7 @@
           <w:color w:val="000000"/>
         </w:rPr>
         <w:sectPr>
-          <w:headerReference w:type="first" r:id="rId18"/>
+          <w:headerReference w:type="first" r:id="rId20"/>
           <w:pgSz w:w="11906" w:h="16838"/>
           <w:pgMar w:top="2268" w:right="1701" w:bottom="1701" w:left="2268" w:header="720" w:footer="720" w:gutter="0"/>
           <w:pgNumType w:start="1"/>
@@ -11200,8 +11706,8 @@
         <w:ind w:left="0" w:hanging="2"/>
         <w:jc w:val="center"/>
       </w:pPr>
-      <w:bookmarkStart w:id="22" w:name="_heading=h.2xcytpi" w:colFirst="0" w:colLast="0"/>
-      <w:bookmarkEnd w:id="22"/>
+      <w:bookmarkStart w:id="23" w:name="_heading=h.2xcytpi" w:colFirst="0" w:colLast="0"/>
+      <w:bookmarkEnd w:id="23"/>
       <w:proofErr w:type="spellStart"/>
       <w:r>
         <w:lastRenderedPageBreak/>
@@ -11415,8 +11921,8 @@
           <w:color w:val="000000"/>
         </w:rPr>
       </w:pPr>
-      <w:bookmarkStart w:id="23" w:name="_heading=h.1ci93xb" w:colFirst="0" w:colLast="0"/>
-      <w:bookmarkEnd w:id="23"/>
+      <w:bookmarkStart w:id="24" w:name="_heading=h.1ci93xb" w:colFirst="0" w:colLast="0"/>
+      <w:bookmarkEnd w:id="24"/>
     </w:p>
     <w:p>
       <w:pPr>
@@ -11664,8 +12170,8 @@
       <w:pPr>
         <w:ind w:left="0" w:hanging="2"/>
       </w:pPr>
-      <w:bookmarkStart w:id="24" w:name="_heading=h.3whwml4" w:colFirst="0" w:colLast="0"/>
-      <w:bookmarkEnd w:id="24"/>
+      <w:bookmarkStart w:id="25" w:name="_heading=h.3whwml4" w:colFirst="0" w:colLast="0"/>
+      <w:bookmarkEnd w:id="25"/>
     </w:p>
     <w:p>
       <w:pPr>
@@ -11690,8 +12196,8 @@
           <w:color w:val="000000"/>
         </w:rPr>
         <w:sectPr>
-          <w:headerReference w:type="first" r:id="rId19"/>
-          <w:footerReference w:type="first" r:id="rId20"/>
+          <w:headerReference w:type="first" r:id="rId21"/>
+          <w:footerReference w:type="first" r:id="rId22"/>
           <w:pgSz w:w="11906" w:h="16838"/>
           <w:pgMar w:top="2268" w:right="1701" w:bottom="1701" w:left="2268" w:header="720" w:footer="720" w:gutter="0"/>
           <w:pgNumType w:start="1"/>
@@ -11953,8 +12459,8 @@
         <w:pStyle w:val="Title"/>
         <w:ind w:left="0" w:hanging="2"/>
       </w:pPr>
-      <w:bookmarkStart w:id="25" w:name="_heading=h.2bn6wsx" w:colFirst="0" w:colLast="0"/>
-      <w:bookmarkEnd w:id="25"/>
+      <w:bookmarkStart w:id="26" w:name="_heading=h.2bn6wsx" w:colFirst="0" w:colLast="0"/>
+      <w:bookmarkEnd w:id="26"/>
       <w:proofErr w:type="spellStart"/>
       <w:r>
         <w:lastRenderedPageBreak/>
@@ -12360,8 +12866,6 @@
         </w:rPr>
         <w:t xml:space="preserve">, </w:t>
       </w:r>
-      <w:bookmarkStart w:id="26" w:name="_GoBack"/>
-      <w:bookmarkEnd w:id="26"/>
       <w:proofErr w:type="spellStart"/>
       <w:r>
         <w:rPr>
@@ -12650,9 +13154,9 @@
           <w:color w:val="000000"/>
         </w:rPr>
         <w:sectPr>
-          <w:footerReference w:type="default" r:id="rId21"/>
-          <w:headerReference w:type="first" r:id="rId22"/>
-          <w:footerReference w:type="first" r:id="rId23"/>
+          <w:footerReference w:type="default" r:id="rId23"/>
+          <w:headerReference w:type="first" r:id="rId24"/>
+          <w:footerReference w:type="first" r:id="rId25"/>
           <w:pgSz w:w="11906" w:h="16838"/>
           <w:pgMar w:top="2268" w:right="1701" w:bottom="1701" w:left="2268" w:header="720" w:footer="720" w:gutter="0"/>
           <w:pgNumType w:start="8"/>
@@ -14193,8 +14697,8 @@
           <w:color w:val="000000"/>
         </w:rPr>
         <w:sectPr>
-          <w:headerReference w:type="first" r:id="rId24"/>
-          <w:footerReference w:type="first" r:id="rId25"/>
+          <w:headerReference w:type="first" r:id="rId26"/>
+          <w:footerReference w:type="first" r:id="rId27"/>
           <w:pgSz w:w="11906" w:h="16838"/>
           <w:pgMar w:top="2268" w:right="1701" w:bottom="1701" w:left="2268" w:header="720" w:footer="720" w:gutter="0"/>
           <w:pgNumType w:start="1"/>
@@ -14547,7 +15051,7 @@
           <w:color w:val="000000"/>
         </w:rPr>
         <w:sectPr>
-          <w:footerReference w:type="first" r:id="rId26"/>
+          <w:footerReference w:type="first" r:id="rId28"/>
           <w:pgSz w:w="11906" w:h="16838"/>
           <w:pgMar w:top="2268" w:right="1701" w:bottom="1701" w:left="2268" w:header="720" w:footer="720" w:gutter="0"/>
           <w:pgNumType w:start="1"/>
@@ -15469,7 +15973,7 @@
       </w:r>
     </w:p>
     <w:sectPr>
-      <w:footerReference w:type="first" r:id="rId27"/>
+      <w:footerReference w:type="first" r:id="rId29"/>
       <w:pgSz w:w="11906" w:h="16838"/>
       <w:pgMar w:top="2268" w:right="1701" w:bottom="1701" w:left="2268" w:header="720" w:footer="720" w:gutter="0"/>
       <w:pgNumType w:start="1"/>
@@ -16135,7 +16639,7 @@
         <w:noProof/>
         <w:color w:val="000000"/>
       </w:rPr>
-      <w:t>2</w:t>
+      <w:t>8</w:t>
     </w:r>
     <w:r>
       <w:rPr>
@@ -16452,8 +16956,103 @@
       </w:rPr>
     </w:lvl>
   </w:abstractNum>
+  <w:abstractNum w:abstractNumId="1" w15:restartNumberingAfterBreak="0">
+    <w:nsid w:val="6CEB49B2"/>
+    <w:multiLevelType w:val="hybridMultilevel"/>
+    <w:tmpl w:val="9D904530"/>
+    <w:lvl w:ilvl="0" w:tplc="07803912">
+      <w:start w:val="1"/>
+      <w:numFmt w:val="decimal"/>
+      <w:lvlText w:val="%1."/>
+      <w:lvlJc w:val="left"/>
+      <w:pPr>
+        <w:ind w:left="718" w:hanging="360"/>
+      </w:pPr>
+      <w:rPr>
+        <w:b/>
+      </w:rPr>
+    </w:lvl>
+    <w:lvl w:ilvl="1" w:tplc="6308C0C4">
+      <w:start w:val="1"/>
+      <w:numFmt w:val="lowerLetter"/>
+      <w:lvlText w:val="%2."/>
+      <w:lvlJc w:val="left"/>
+      <w:pPr>
+        <w:ind w:left="1438" w:hanging="360"/>
+      </w:pPr>
+      <w:rPr>
+        <w:b/>
+      </w:rPr>
+    </w:lvl>
+    <w:lvl w:ilvl="2" w:tplc="0421001B" w:tentative="1">
+      <w:start w:val="1"/>
+      <w:numFmt w:val="lowerRoman"/>
+      <w:lvlText w:val="%3."/>
+      <w:lvlJc w:val="right"/>
+      <w:pPr>
+        <w:ind w:left="2158" w:hanging="180"/>
+      </w:pPr>
+    </w:lvl>
+    <w:lvl w:ilvl="3" w:tplc="0421000F" w:tentative="1">
+      <w:start w:val="1"/>
+      <w:numFmt w:val="decimal"/>
+      <w:lvlText w:val="%4."/>
+      <w:lvlJc w:val="left"/>
+      <w:pPr>
+        <w:ind w:left="2878" w:hanging="360"/>
+      </w:pPr>
+    </w:lvl>
+    <w:lvl w:ilvl="4" w:tplc="04210019" w:tentative="1">
+      <w:start w:val="1"/>
+      <w:numFmt w:val="lowerLetter"/>
+      <w:lvlText w:val="%5."/>
+      <w:lvlJc w:val="left"/>
+      <w:pPr>
+        <w:ind w:left="3598" w:hanging="360"/>
+      </w:pPr>
+    </w:lvl>
+    <w:lvl w:ilvl="5" w:tplc="0421001B" w:tentative="1">
+      <w:start w:val="1"/>
+      <w:numFmt w:val="lowerRoman"/>
+      <w:lvlText w:val="%6."/>
+      <w:lvlJc w:val="right"/>
+      <w:pPr>
+        <w:ind w:left="4318" w:hanging="180"/>
+      </w:pPr>
+    </w:lvl>
+    <w:lvl w:ilvl="6" w:tplc="0421000F" w:tentative="1">
+      <w:start w:val="1"/>
+      <w:numFmt w:val="decimal"/>
+      <w:lvlText w:val="%7."/>
+      <w:lvlJc w:val="left"/>
+      <w:pPr>
+        <w:ind w:left="5038" w:hanging="360"/>
+      </w:pPr>
+    </w:lvl>
+    <w:lvl w:ilvl="7" w:tplc="04210019" w:tentative="1">
+      <w:start w:val="1"/>
+      <w:numFmt w:val="lowerLetter"/>
+      <w:lvlText w:val="%8."/>
+      <w:lvlJc w:val="left"/>
+      <w:pPr>
+        <w:ind w:left="5758" w:hanging="360"/>
+      </w:pPr>
+    </w:lvl>
+    <w:lvl w:ilvl="8" w:tplc="0421001B" w:tentative="1">
+      <w:start w:val="1"/>
+      <w:numFmt w:val="lowerRoman"/>
+      <w:lvlText w:val="%9."/>
+      <w:lvlJc w:val="right"/>
+      <w:pPr>
+        <w:ind w:left="6478" w:hanging="180"/>
+      </w:pPr>
+    </w:lvl>
+  </w:abstractNum>
   <w:num w:numId="1">
     <w:abstractNumId w:val="0"/>
+  </w:num>
+  <w:num w:numId="2">
+    <w:abstractNumId w:val="1"/>
   </w:num>
 </w:numbering>
 </file>
@@ -17309,6 +17908,17 @@
       <w:tblStyleColBandSize w:val="1"/>
     </w:tblPr>
   </w:style>
+  <w:style w:type="paragraph" w:styleId="ListParagraph">
+    <w:name w:val="List Paragraph"/>
+    <w:basedOn w:val="Normal"/>
+    <w:uiPriority w:val="34"/>
+    <w:qFormat/>
+    <w:rsid w:val="00D37C6B"/>
+    <w:pPr>
+      <w:ind w:left="720"/>
+      <w:contextualSpacing/>
+    </w:pPr>
+  </w:style>
 </w:styles>
 </file>
 

</xml_diff>